<commit_message>
first brainstorming for intro
</commit_message>
<xml_diff>
--- a/manuscript/MS_musicality_groups_v1.docx
+++ b/manuscript/MS_musicality_groups_v1.docx
@@ -1,6 +1,6 @@
 
 <file path=word/document.xml><?xml version="1.0" encoding="utf-8"?>
-<w:document xmlns:wpc="http://schemas.microsoft.com/office/word/2010/wordprocessingCanvas" xmlns:cx="http://schemas.microsoft.com/office/drawing/2014/chartex" xmlns:cx1="http://schemas.microsoft.com/office/drawing/2015/9/8/chartex" xmlns:cx2="http://schemas.microsoft.com/office/drawing/2015/10/21/chartex" xmlns:cx3="http://schemas.microsoft.com/office/drawing/2016/5/9/chartex" xmlns:cx4="http://schemas.microsoft.com/office/drawing/2016/5/10/chartex" xmlns:cx5="http://schemas.microsoft.com/office/drawing/2016/5/11/chartex" xmlns:cx6="http://schemas.microsoft.com/office/drawing/2016/5/12/chartex" xmlns:cx7="http://schemas.microsoft.com/office/drawing/2016/5/13/chartex" xmlns:cx8="http://schemas.microsoft.com/office/drawing/2016/5/14/chartex" xmlns:mc="http://schemas.openxmlformats.org/markup-compatibility/2006" xmlns:aink="http://schemas.microsoft.com/office/drawing/2016/ink" xmlns:am3d="http://schemas.microsoft.com/office/drawing/2017/model3d" xmlns:o="urn:schemas-microsoft-com:office:office" xmlns:r="http://schemas.openxmlformats.org/officeDocument/2006/relationships" xmlns:m="http://schemas.openxmlformats.org/officeDocument/2006/math" xmlns:v="urn:schemas-microsoft-com:vml" xmlns:wp14="http://schemas.microsoft.com/office/word/2010/wordprocessingDrawing" xmlns:wp="http://schemas.openxmlformats.org/drawingml/2006/wordprocessingDrawing" xmlns:w10="urn:schemas-microsoft-com:office:word" xmlns:w="http://schemas.openxmlformats.org/wordprocessingml/2006/main" xmlns:w14="http://schemas.microsoft.com/office/word/2010/wordml" xmlns:w15="http://schemas.microsoft.com/office/word/2012/wordml" xmlns:w16cid="http://schemas.microsoft.com/office/word/2016/wordml/cid" xmlns:w16se="http://schemas.microsoft.com/office/word/2015/wordml/symex" xmlns:wpg="http://schemas.microsoft.com/office/word/2010/wordprocessingGroup" xmlns:wpi="http://schemas.microsoft.com/office/word/2010/wordprocessingInk" xmlns:wne="http://schemas.microsoft.com/office/word/2006/wordml" xmlns:wps="http://schemas.microsoft.com/office/word/2010/wordprocessingShape" mc:Ignorable="w14 w15 w16se w16cid wp14">
+<w:document xmlns:wpc="http://schemas.microsoft.com/office/word/2010/wordprocessingCanvas" xmlns:cx="http://schemas.microsoft.com/office/drawing/2014/chartex" xmlns:cx1="http://schemas.microsoft.com/office/drawing/2015/9/8/chartex" xmlns:cx2="http://schemas.microsoft.com/office/drawing/2015/10/21/chartex" xmlns:cx3="http://schemas.microsoft.com/office/drawing/2016/5/9/chartex" xmlns:cx4="http://schemas.microsoft.com/office/drawing/2016/5/10/chartex" xmlns:cx5="http://schemas.microsoft.com/office/drawing/2016/5/11/chartex" xmlns:cx6="http://schemas.microsoft.com/office/drawing/2016/5/12/chartex" xmlns:cx7="http://schemas.microsoft.com/office/drawing/2016/5/13/chartex" xmlns:cx8="http://schemas.microsoft.com/office/drawing/2016/5/14/chartex" xmlns:mc="http://schemas.openxmlformats.org/markup-compatibility/2006" xmlns:aink="http://schemas.microsoft.com/office/drawing/2016/ink" xmlns:am3d="http://schemas.microsoft.com/office/drawing/2017/model3d" xmlns:o="urn:schemas-microsoft-com:office:office" xmlns:oel="http://schemas.microsoft.com/office/2019/extlst" xmlns:r="http://schemas.openxmlformats.org/officeDocument/2006/relationships" xmlns:m="http://schemas.openxmlformats.org/officeDocument/2006/math" xmlns:v="urn:schemas-microsoft-com:vml" xmlns:wp14="http://schemas.microsoft.com/office/word/2010/wordprocessingDrawing" xmlns:wp="http://schemas.openxmlformats.org/drawingml/2006/wordprocessingDrawing" xmlns:w10="urn:schemas-microsoft-com:office:word" xmlns:w="http://schemas.openxmlformats.org/wordprocessingml/2006/main" xmlns:w14="http://schemas.microsoft.com/office/word/2010/wordml" xmlns:w15="http://schemas.microsoft.com/office/word/2012/wordml" xmlns:w16cex="http://schemas.microsoft.com/office/word/2018/wordml/cex" xmlns:w16cid="http://schemas.microsoft.com/office/word/2016/wordml/cid" xmlns:w16="http://schemas.microsoft.com/office/word/2018/wordml" xmlns:w16du="http://schemas.microsoft.com/office/word/2023/wordml/word16du" xmlns:w16sdtdh="http://schemas.microsoft.com/office/word/2020/wordml/sdtdatahash" xmlns:w16sdtfl="http://schemas.microsoft.com/office/word/2024/wordml/sdtformatlock" xmlns:w16se="http://schemas.microsoft.com/office/word/2015/wordml/symex" xmlns:wpg="http://schemas.microsoft.com/office/word/2010/wordprocessingGroup" xmlns:wpi="http://schemas.microsoft.com/office/word/2010/wordprocessingInk" xmlns:wne="http://schemas.microsoft.com/office/word/2006/wordml" xmlns:wps="http://schemas.microsoft.com/office/word/2010/wordprocessingShape" mc:Ignorable="w14 w15 w16se w16cid w16 w16cex w16sdtdh w16sdtfl w16du wp14">
   <w:body>
     <w:p>
       <w:pPr>
@@ -432,27 +432,7 @@
           <w:szCs w:val="24"/>
           <w:lang w:val="en-US" w:eastAsia="de-DE"/>
         </w:rPr>
-        <w:t xml:space="preserve">, Department for General Psychology and Cognitive Neuroscience, Friedrich Schiller University Jena, Am </w:t>
-      </w:r>
-      <w:proofErr w:type="spellStart"/>
-      <w:r>
-        <w:rPr>
-          <w:rFonts w:ascii="Times New Roman" w:eastAsia="Times New Roman" w:hAnsi="Times New Roman" w:cs="Times New Roman"/>
-          <w:sz w:val="24"/>
-          <w:szCs w:val="24"/>
-          <w:lang w:val="en-US" w:eastAsia="de-DE"/>
-        </w:rPr>
-        <w:t>Steiger</w:t>
-      </w:r>
-      <w:proofErr w:type="spellEnd"/>
-      <w:r>
-        <w:rPr>
-          <w:rFonts w:ascii="Times New Roman" w:eastAsia="Times New Roman" w:hAnsi="Times New Roman" w:cs="Times New Roman"/>
-          <w:sz w:val="24"/>
-          <w:szCs w:val="24"/>
-          <w:lang w:val="en-US" w:eastAsia="de-DE"/>
-        </w:rPr>
-        <w:t xml:space="preserve"> 3/Haus 1, 07743 Jena, Germany. Tel: +49 (0) 3641 945181, </w:t>
+        <w:t xml:space="preserve">, Department for General Psychology and Cognitive Neuroscience, Friedrich Schiller University Jena, Am Steiger 3/Haus 1, 07743 Jena, Germany. Tel: +49 (0) 3641 945181, </w:t>
       </w:r>
       <w:r>
         <w:rPr>
@@ -1031,10 +1011,32 @@
           <w:lang w:val="en-US"/>
         </w:rPr>
       </w:pPr>
+      <w:r>
+        <w:rPr>
+          <w:rFonts w:ascii="Times New Roman" w:hAnsi="Times New Roman" w:cs="Times New Roman"/>
+          <w:sz w:val="24"/>
+          <w:szCs w:val="24"/>
+          <w:lang w:val="en-US"/>
+        </w:rPr>
+        <w:t>Vocal emotion perception: differences between musicians and non-musicians</w:t>
+      </w:r>
+    </w:p>
+    <w:p>
+      <w:pPr>
+        <w:spacing w:line="480" w:lineRule="auto"/>
+        <w:rPr>
+          <w:rFonts w:ascii="Times New Roman" w:hAnsi="Times New Roman" w:cs="Times New Roman"/>
+          <w:color w:val="C00000"/>
+          <w:sz w:val="24"/>
+          <w:szCs w:val="24"/>
+          <w:lang w:val="en-US"/>
+        </w:rPr>
+      </w:pPr>
       <w:proofErr w:type="spellStart"/>
       <w:r>
         <w:rPr>
           <w:rFonts w:ascii="Times New Roman" w:hAnsi="Times New Roman" w:cs="Times New Roman"/>
+          <w:color w:val="C00000"/>
           <w:sz w:val="24"/>
           <w:szCs w:val="24"/>
           <w:lang w:val="en-US"/>
@@ -1045,34 +1047,112 @@
     </w:p>
     <w:p>
       <w:pPr>
+        <w:pStyle w:val="Listenabsatz"/>
+        <w:numPr>
+          <w:ilvl w:val="0"/>
+          <w:numId w:val="19"/>
+        </w:numPr>
         <w:spacing w:line="480" w:lineRule="auto"/>
         <w:rPr>
           <w:rFonts w:ascii="Times New Roman" w:hAnsi="Times New Roman" w:cs="Times New Roman"/>
-          <w:color w:val="C00000"/>
-          <w:sz w:val="24"/>
-          <w:szCs w:val="24"/>
-          <w:lang w:val="en-US"/>
-        </w:rPr>
-      </w:pPr>
+          <w:sz w:val="24"/>
+          <w:szCs w:val="24"/>
+          <w:lang w:val="en-US"/>
+        </w:rPr>
+      </w:pPr>
+      <w:r>
+        <w:rPr>
+          <w:rFonts w:ascii="Times New Roman" w:hAnsi="Times New Roman" w:cs="Times New Roman"/>
+          <w:sz w:val="24"/>
+          <w:szCs w:val="24"/>
+          <w:lang w:val="en-US"/>
+        </w:rPr>
+        <w:t xml:space="preserve">Not all musicians </w:t>
+      </w:r>
+      <w:proofErr w:type="gramStart"/>
+      <w:r>
+        <w:rPr>
+          <w:rFonts w:ascii="Times New Roman" w:hAnsi="Times New Roman" w:cs="Times New Roman"/>
+          <w:sz w:val="24"/>
+          <w:szCs w:val="24"/>
+          <w:lang w:val="en-US"/>
+        </w:rPr>
+        <w:t>are</w:t>
+      </w:r>
+      <w:proofErr w:type="gramEnd"/>
+      <w:r>
+        <w:rPr>
+          <w:rFonts w:ascii="Times New Roman" w:hAnsi="Times New Roman" w:cs="Times New Roman"/>
+          <w:sz w:val="24"/>
+          <w:szCs w:val="24"/>
+          <w:lang w:val="en-US"/>
+        </w:rPr>
+        <w:t xml:space="preserve"> the same, different ways to categorize them, both in terms of quality and quantity</w:t>
+      </w:r>
+    </w:p>
+    <w:p>
+      <w:pPr>
+        <w:pStyle w:val="Listenabsatz"/>
+        <w:numPr>
+          <w:ilvl w:val="0"/>
+          <w:numId w:val="19"/>
+        </w:numPr>
+        <w:spacing w:line="480" w:lineRule="auto"/>
+        <w:rPr>
+          <w:rFonts w:ascii="Times New Roman" w:hAnsi="Times New Roman" w:cs="Times New Roman"/>
+          <w:sz w:val="24"/>
+          <w:szCs w:val="24"/>
+          <w:lang w:val="en-US"/>
+        </w:rPr>
+      </w:pPr>
+      <w:r>
+        <w:rPr>
+          <w:rFonts w:ascii="Times New Roman" w:hAnsi="Times New Roman" w:cs="Times New Roman"/>
+          <w:sz w:val="24"/>
+          <w:szCs w:val="24"/>
+          <w:lang w:val="en-US"/>
+        </w:rPr>
+        <w:t>We will focus on two: Singer vs. Instrumentalists and Non-professionals and professionals</w:t>
+      </w:r>
+    </w:p>
+    <w:p>
+      <w:pPr>
+        <w:pStyle w:val="berschrift2"/>
+        <w:spacing w:line="480" w:lineRule="auto"/>
+        <w:rPr>
+          <w:rFonts w:ascii="Times New Roman" w:hAnsi="Times New Roman" w:cs="Times New Roman"/>
+          <w:sz w:val="24"/>
+          <w:szCs w:val="24"/>
+          <w:lang w:val="en-US"/>
+        </w:rPr>
+      </w:pPr>
+      <w:r>
+        <w:rPr>
+          <w:rFonts w:ascii="Times New Roman" w:hAnsi="Times New Roman" w:cs="Times New Roman"/>
+          <w:sz w:val="24"/>
+          <w:szCs w:val="24"/>
+          <w:lang w:val="en-US"/>
+        </w:rPr>
+        <w:t xml:space="preserve">Differences between Singers and </w:t>
+      </w:r>
       <w:proofErr w:type="spellStart"/>
       <w:r>
         <w:rPr>
           <w:rFonts w:ascii="Times New Roman" w:hAnsi="Times New Roman" w:cs="Times New Roman"/>
-          <w:color w:val="C00000"/>
-          <w:sz w:val="24"/>
-          <w:szCs w:val="24"/>
-          <w:lang w:val="en-US"/>
-        </w:rPr>
-        <w:t>ToDo</w:t>
+          <w:sz w:val="24"/>
+          <w:szCs w:val="24"/>
+          <w:lang w:val="en-US"/>
+        </w:rPr>
+        <w:t>Instrumetalists</w:t>
       </w:r>
       <w:proofErr w:type="spellEnd"/>
     </w:p>
     <w:p>
       <w:pPr>
-        <w:pStyle w:val="berschrift2"/>
         <w:spacing w:line="480" w:lineRule="auto"/>
         <w:rPr>
           <w:rFonts w:ascii="Times New Roman" w:hAnsi="Times New Roman" w:cs="Times New Roman"/>
+          <w:color w:val="C00000"/>
           <w:sz w:val="24"/>
           <w:szCs w:val="24"/>
           <w:lang w:val="en-US"/>
@@ -1082,6 +1162,7 @@
       <w:r>
         <w:rPr>
           <w:rFonts w:ascii="Times New Roman" w:hAnsi="Times New Roman" w:cs="Times New Roman"/>
+          <w:color w:val="C00000"/>
           <w:sz w:val="24"/>
           <w:szCs w:val="24"/>
           <w:lang w:val="en-US"/>
@@ -1092,10 +1173,100 @@
     </w:p>
     <w:p>
       <w:pPr>
+        <w:pStyle w:val="berschrift2"/>
         <w:spacing w:line="480" w:lineRule="auto"/>
         <w:rPr>
           <w:rFonts w:ascii="Times New Roman" w:hAnsi="Times New Roman" w:cs="Times New Roman"/>
-          <w:color w:val="C00000"/>
+          <w:sz w:val="24"/>
+          <w:szCs w:val="24"/>
+          <w:lang w:val="en-US"/>
+        </w:rPr>
+      </w:pPr>
+      <w:r>
+        <w:rPr>
+          <w:rFonts w:ascii="Times New Roman" w:hAnsi="Times New Roman" w:cs="Times New Roman"/>
+          <w:sz w:val="24"/>
+          <w:szCs w:val="24"/>
+          <w:lang w:val="en-US"/>
+        </w:rPr>
+        <w:t>Amateurs vs. professionals</w:t>
+      </w:r>
+    </w:p>
+    <w:p>
+      <w:pPr>
+        <w:rPr>
+          <w:lang w:val="en-US"/>
+        </w:rPr>
+      </w:pPr>
+    </w:p>
+    <w:p>
+      <w:pPr>
+        <w:pStyle w:val="berschrift2"/>
+        <w:spacing w:line="480" w:lineRule="auto"/>
+        <w:rPr>
+          <w:rFonts w:ascii="Times New Roman" w:hAnsi="Times New Roman" w:cs="Times New Roman"/>
+          <w:sz w:val="24"/>
+          <w:szCs w:val="24"/>
+          <w:lang w:val="en-US"/>
+        </w:rPr>
+      </w:pPr>
+      <w:r>
+        <w:rPr>
+          <w:rFonts w:ascii="Times New Roman" w:hAnsi="Times New Roman" w:cs="Times New Roman"/>
+          <w:sz w:val="24"/>
+          <w:szCs w:val="24"/>
+          <w:lang w:val="en-US"/>
+        </w:rPr>
+        <w:t xml:space="preserve">Rationale, outline etc. </w:t>
+      </w:r>
+    </w:p>
+    <w:p>
+      <w:pPr>
+        <w:rPr>
+          <w:rFonts w:ascii="Times New Roman" w:hAnsi="Times New Roman" w:cs="Times New Roman"/>
+          <w:sz w:val="24"/>
+          <w:szCs w:val="24"/>
+          <w:lang w:val="en-US"/>
+        </w:rPr>
+      </w:pPr>
+    </w:p>
+    <w:p>
+      <w:pPr>
+        <w:rPr>
+          <w:rFonts w:ascii="Times New Roman" w:hAnsi="Times New Roman" w:cs="Times New Roman"/>
+          <w:sz w:val="24"/>
+          <w:szCs w:val="24"/>
+          <w:lang w:val="en-US"/>
+        </w:rPr>
+      </w:pPr>
+    </w:p>
+    <w:p>
+      <w:pPr>
+        <w:pStyle w:val="berschrift1"/>
+        <w:spacing w:line="480" w:lineRule="auto"/>
+        <w:rPr>
+          <w:rFonts w:ascii="Times New Roman" w:hAnsi="Times New Roman" w:cs="Times New Roman"/>
+          <w:sz w:val="24"/>
+          <w:szCs w:val="24"/>
+          <w:lang w:val="en-US"/>
+        </w:rPr>
+      </w:pPr>
+      <w:r>
+        <w:rPr>
+          <w:rFonts w:ascii="Times New Roman" w:hAnsi="Times New Roman" w:cs="Times New Roman"/>
+          <w:sz w:val="24"/>
+          <w:szCs w:val="24"/>
+          <w:lang w:val="en-US"/>
+        </w:rPr>
+        <w:t>Part I: Comparison of non-professional singers and instrumentalists</w:t>
+      </w:r>
+    </w:p>
+    <w:p>
+      <w:pPr>
+        <w:pStyle w:val="berschrift2"/>
+        <w:spacing w:line="480" w:lineRule="auto"/>
+        <w:rPr>
+          <w:rFonts w:ascii="Times New Roman" w:hAnsi="Times New Roman" w:cs="Times New Roman"/>
           <w:sz w:val="24"/>
           <w:szCs w:val="24"/>
           <w:lang w:val="en-US"/>
@@ -1105,17 +1276,83 @@
       <w:r>
         <w:rPr>
           <w:rFonts w:ascii="Times New Roman" w:hAnsi="Times New Roman" w:cs="Times New Roman"/>
-          <w:color w:val="C00000"/>
-          <w:sz w:val="24"/>
-          <w:szCs w:val="24"/>
-          <w:lang w:val="en-US"/>
-        </w:rPr>
-        <w:t>ToDo</w:t>
+          <w:sz w:val="24"/>
+          <w:szCs w:val="24"/>
+        </w:rPr>
+        <w:t>Hypotheses</w:t>
       </w:r>
       <w:proofErr w:type="spellEnd"/>
     </w:p>
     <w:p>
       <w:pPr>
+        <w:rPr>
+          <w:rFonts w:ascii="Times New Roman" w:hAnsi="Times New Roman" w:cs="Times New Roman"/>
+          <w:sz w:val="24"/>
+          <w:szCs w:val="24"/>
+          <w:lang w:val="en-US"/>
+        </w:rPr>
+      </w:pPr>
+      <w:r>
+        <w:rPr>
+          <w:rFonts w:ascii="Times New Roman" w:hAnsi="Times New Roman" w:cs="Times New Roman"/>
+          <w:b/>
+          <w:sz w:val="24"/>
+          <w:szCs w:val="24"/>
+          <w:lang w:val="en-US"/>
+        </w:rPr>
+        <w:t>H1:</w:t>
+      </w:r>
+      <w:r>
+        <w:rPr>
+          <w:rFonts w:ascii="Times New Roman" w:hAnsi="Times New Roman" w:cs="Times New Roman"/>
+          <w:sz w:val="24"/>
+          <w:szCs w:val="24"/>
+          <w:lang w:val="en-US"/>
+        </w:rPr>
+        <w:t xml:space="preserve"> We expect NO difference between singers and instrumentalists in overall vocal emotion recognition performance. </w:t>
+      </w:r>
+    </w:p>
+    <w:p>
+      <w:pPr>
+        <w:rPr>
+          <w:rFonts w:ascii="Times New Roman" w:hAnsi="Times New Roman" w:cs="Times New Roman"/>
+          <w:sz w:val="24"/>
+          <w:szCs w:val="24"/>
+          <w:lang w:val="en-US"/>
+        </w:rPr>
+      </w:pPr>
+      <w:r>
+        <w:rPr>
+          <w:rFonts w:ascii="Times New Roman" w:hAnsi="Times New Roman" w:cs="Times New Roman"/>
+          <w:b/>
+          <w:sz w:val="24"/>
+          <w:szCs w:val="24"/>
+          <w:lang w:val="en-US"/>
+        </w:rPr>
+        <w:t>H2:</w:t>
+      </w:r>
+      <w:r>
+        <w:rPr>
+          <w:rFonts w:ascii="Times New Roman" w:hAnsi="Times New Roman" w:cs="Times New Roman"/>
+          <w:sz w:val="24"/>
+          <w:szCs w:val="24"/>
+          <w:lang w:val="en-US"/>
+        </w:rPr>
+        <w:t xml:space="preserve"> We expect NO difference between singers and instrumentalists in vocal emotion recognition performance based on timbre and F0 cues only.</w:t>
+      </w:r>
+    </w:p>
+    <w:p>
+      <w:pPr>
+        <w:rPr>
+          <w:rFonts w:ascii="Times New Roman" w:hAnsi="Times New Roman" w:cs="Times New Roman"/>
+          <w:sz w:val="24"/>
+          <w:szCs w:val="24"/>
+          <w:lang w:val="en-US"/>
+        </w:rPr>
+      </w:pPr>
+    </w:p>
+    <w:p>
+      <w:pPr>
         <w:pStyle w:val="berschrift2"/>
         <w:spacing w:line="480" w:lineRule="auto"/>
         <w:rPr>
@@ -1130,159 +1367,8 @@
           <w:rFonts w:ascii="Times New Roman" w:hAnsi="Times New Roman" w:cs="Times New Roman"/>
           <w:sz w:val="24"/>
           <w:szCs w:val="24"/>
-          <w:lang w:val="en-US"/>
-        </w:rPr>
-        <w:t xml:space="preserve">Rationale, outline etc. </w:t>
-      </w:r>
-    </w:p>
-    <w:p>
-      <w:pPr>
-        <w:rPr>
-          <w:rFonts w:ascii="Times New Roman" w:hAnsi="Times New Roman" w:cs="Times New Roman"/>
-          <w:sz w:val="24"/>
-          <w:szCs w:val="24"/>
-          <w:lang w:val="en-US"/>
-        </w:rPr>
-      </w:pPr>
-    </w:p>
-    <w:p>
-      <w:pPr>
-        <w:rPr>
-          <w:rFonts w:ascii="Times New Roman" w:hAnsi="Times New Roman" w:cs="Times New Roman"/>
-          <w:sz w:val="24"/>
-          <w:szCs w:val="24"/>
-          <w:lang w:val="en-US"/>
-        </w:rPr>
-      </w:pPr>
-    </w:p>
-    <w:p>
-      <w:pPr>
-        <w:pStyle w:val="berschrift1"/>
-        <w:spacing w:line="480" w:lineRule="auto"/>
-        <w:rPr>
-          <w:rFonts w:ascii="Times New Roman" w:hAnsi="Times New Roman" w:cs="Times New Roman"/>
-          <w:sz w:val="24"/>
-          <w:szCs w:val="24"/>
-          <w:lang w:val="en-US"/>
-        </w:rPr>
-      </w:pPr>
-      <w:r>
-        <w:rPr>
-          <w:rFonts w:ascii="Times New Roman" w:hAnsi="Times New Roman" w:cs="Times New Roman"/>
-          <w:sz w:val="24"/>
-          <w:szCs w:val="24"/>
-          <w:lang w:val="en-US"/>
-        </w:rPr>
-        <w:t>Part I: Comparison of non-professional singers and instrumentalists</w:t>
-      </w:r>
-    </w:p>
-    <w:p>
-      <w:pPr>
-        <w:pStyle w:val="berschrift2"/>
-        <w:spacing w:line="480" w:lineRule="auto"/>
-        <w:rPr>
-          <w:rFonts w:ascii="Times New Roman" w:hAnsi="Times New Roman" w:cs="Times New Roman"/>
-          <w:sz w:val="24"/>
-          <w:szCs w:val="24"/>
-          <w:lang w:val="en-US"/>
-        </w:rPr>
-      </w:pPr>
-      <w:proofErr w:type="spellStart"/>
-      <w:r>
-        <w:rPr>
-          <w:rFonts w:ascii="Times New Roman" w:hAnsi="Times New Roman" w:cs="Times New Roman"/>
-          <w:sz w:val="24"/>
-          <w:szCs w:val="24"/>
-        </w:rPr>
-        <w:t>Hypotheses</w:t>
-      </w:r>
-      <w:proofErr w:type="spellEnd"/>
-    </w:p>
-    <w:p>
-      <w:pPr>
-        <w:rPr>
-          <w:rFonts w:ascii="Times New Roman" w:hAnsi="Times New Roman" w:cs="Times New Roman"/>
-          <w:sz w:val="24"/>
-          <w:szCs w:val="24"/>
-          <w:lang w:val="en-US"/>
-        </w:rPr>
-      </w:pPr>
-      <w:r>
-        <w:rPr>
-          <w:rFonts w:ascii="Times New Roman" w:hAnsi="Times New Roman" w:cs="Times New Roman"/>
-          <w:b/>
-          <w:sz w:val="24"/>
-          <w:szCs w:val="24"/>
-          <w:lang w:val="en-US"/>
-        </w:rPr>
-        <w:t>H1:</w:t>
-      </w:r>
-      <w:r>
-        <w:rPr>
-          <w:rFonts w:ascii="Times New Roman" w:hAnsi="Times New Roman" w:cs="Times New Roman"/>
-          <w:sz w:val="24"/>
-          <w:szCs w:val="24"/>
-          <w:lang w:val="en-US"/>
-        </w:rPr>
-        <w:t xml:space="preserve"> We expect NO difference between singers and instrumentalists in overall vocal emotion recognition performance. </w:t>
-      </w:r>
-    </w:p>
-    <w:p>
-      <w:pPr>
-        <w:rPr>
-          <w:rFonts w:ascii="Times New Roman" w:hAnsi="Times New Roman" w:cs="Times New Roman"/>
-          <w:sz w:val="24"/>
-          <w:szCs w:val="24"/>
-          <w:lang w:val="en-US"/>
-        </w:rPr>
-      </w:pPr>
-      <w:r>
-        <w:rPr>
-          <w:rFonts w:ascii="Times New Roman" w:hAnsi="Times New Roman" w:cs="Times New Roman"/>
-          <w:b/>
-          <w:sz w:val="24"/>
-          <w:szCs w:val="24"/>
-          <w:lang w:val="en-US"/>
-        </w:rPr>
-        <w:t>H2:</w:t>
-      </w:r>
-      <w:r>
-        <w:rPr>
-          <w:rFonts w:ascii="Times New Roman" w:hAnsi="Times New Roman" w:cs="Times New Roman"/>
-          <w:sz w:val="24"/>
-          <w:szCs w:val="24"/>
-          <w:lang w:val="en-US"/>
-        </w:rPr>
-        <w:t xml:space="preserve"> We expect NO difference between singers and instrumentalists in vocal emotion recognition performance based on timbre and F0 cues only.</w:t>
-      </w:r>
-    </w:p>
-    <w:p>
-      <w:pPr>
-        <w:rPr>
-          <w:rFonts w:ascii="Times New Roman" w:hAnsi="Times New Roman" w:cs="Times New Roman"/>
-          <w:sz w:val="24"/>
-          <w:szCs w:val="24"/>
-          <w:lang w:val="en-US"/>
-        </w:rPr>
-      </w:pPr>
-    </w:p>
-    <w:p>
-      <w:pPr>
-        <w:pStyle w:val="berschrift2"/>
-        <w:spacing w:line="480" w:lineRule="auto"/>
-        <w:rPr>
-          <w:rFonts w:ascii="Times New Roman" w:hAnsi="Times New Roman" w:cs="Times New Roman"/>
-          <w:sz w:val="24"/>
-          <w:szCs w:val="24"/>
-          <w:lang w:val="en-US"/>
-        </w:rPr>
-      </w:pPr>
-      <w:r>
-        <w:rPr>
-          <w:rFonts w:ascii="Times New Roman" w:hAnsi="Times New Roman" w:cs="Times New Roman"/>
-          <w:sz w:val="24"/>
-          <w:szCs w:val="24"/>
-        </w:rPr>
+        </w:rPr>
+        <w:lastRenderedPageBreak/>
         <w:t>Method</w:t>
       </w:r>
     </w:p>
@@ -1540,17 +1626,7 @@
           <w:szCs w:val="24"/>
           <w:lang w:val="en-US"/>
         </w:rPr>
-        <w:t xml:space="preserve"> (20 male, 20 female), because in our previous study, this sample size allowed us to reveal medium-sized group effects (d =0.81 for the Full and d = </w:t>
-      </w:r>
-      <w:r>
-        <w:rPr>
-          <w:rFonts w:ascii="Times New Roman" w:hAnsi="Times New Roman" w:cs="Times New Roman"/>
-          <w:sz w:val="24"/>
-          <w:szCs w:val="24"/>
-          <w:lang w:val="en-US"/>
-        </w:rPr>
-        <w:lastRenderedPageBreak/>
-        <w:t xml:space="preserve">0.56 for the F0 morphing condition) when we compared professional musicians and non-musicians.  </w:t>
+        <w:t xml:space="preserve"> (20 male, 20 female), because in our previous study, this sample size allowed us to reveal medium-sized group effects (d =0.81 for the Full and d = 0.56 for the F0 morphing condition) when we compared professional musicians and non-musicians.  </w:t>
       </w:r>
     </w:p>
     <w:p>
@@ -1697,6 +1773,7 @@
           <w:szCs w:val="24"/>
           <w:lang w:val="en-US"/>
         </w:rPr>
+        <w:lastRenderedPageBreak/>
         <w:t>Singers</w:t>
       </w:r>
     </w:p>
@@ -1747,29 +1824,7 @@
           <w:szCs w:val="24"/>
           <w:lang w:val="en-US"/>
         </w:rPr>
-        <w:t xml:space="preserve">22 female, 22 </w:t>
-      </w:r>
-      <w:proofErr w:type="gramStart"/>
-      <w:r>
-        <w:rPr>
-          <w:rFonts w:ascii="Times New Roman" w:hAnsi="Times New Roman" w:cs="Times New Roman"/>
-          <w:color w:val="C00000"/>
-          <w:sz w:val="24"/>
-          <w:szCs w:val="24"/>
-          <w:lang w:val="en-US"/>
-        </w:rPr>
-        <w:t>male</w:t>
-      </w:r>
-      <w:proofErr w:type="gramEnd"/>
-      <w:r>
-        <w:rPr>
-          <w:rFonts w:ascii="Times New Roman" w:hAnsi="Times New Roman" w:cs="Times New Roman"/>
-          <w:color w:val="C00000"/>
-          <w:sz w:val="24"/>
-          <w:szCs w:val="24"/>
-          <w:lang w:val="en-US"/>
-        </w:rPr>
-        <w:t xml:space="preserve">, </w:t>
+        <w:t xml:space="preserve">22 female, 22 male, </w:t>
       </w:r>
       <w:r>
         <w:rPr>
@@ -1855,7 +1910,6 @@
           <w:szCs w:val="24"/>
           <w:lang w:val="en-US"/>
         </w:rPr>
-        <w:lastRenderedPageBreak/>
         <w:t xml:space="preserve">Data from 46 instrumentalists were collected, </w:t>
       </w:r>
       <w:r>
@@ -1986,9 +2040,18 @@
           <w:szCs w:val="24"/>
           <w:lang w:val="en-US"/>
         </w:rPr>
-        <w:t xml:space="preserve">24 female, 18 </w:t>
-      </w:r>
-      <w:proofErr w:type="gramStart"/>
+        <w:t>24 female, 18 male</w:t>
+      </w:r>
+      <w:r>
+        <w:rPr>
+          <w:rFonts w:ascii="Times New Roman" w:hAnsi="Times New Roman" w:cs="Times New Roman"/>
+          <w:iCs/>
+          <w:sz w:val="24"/>
+          <w:szCs w:val="24"/>
+          <w:lang w:val="en-US"/>
+        </w:rPr>
+        <w:t>, aged 18 to 54 years [M = 28.51, SD = 10.64]). Mean onset of musical training was 7 years (SD = 2.27, 4 - 14 years). Thirty-five participants had studied their instrument for over 10 years, one between 6-9 years and three between 1-2 years. Four participants had less than one year of training (</w:t>
+      </w:r>
       <w:r>
         <w:rPr>
           <w:rFonts w:ascii="Times New Roman" w:hAnsi="Times New Roman" w:cs="Times New Roman"/>
@@ -1998,19 +2061,9 @@
           <w:szCs w:val="24"/>
           <w:lang w:val="en-US"/>
         </w:rPr>
-        <w:t>male</w:t>
-      </w:r>
-      <w:proofErr w:type="gramEnd"/>
-      <w:r>
-        <w:rPr>
-          <w:rFonts w:ascii="Times New Roman" w:hAnsi="Times New Roman" w:cs="Times New Roman"/>
-          <w:iCs/>
-          <w:sz w:val="24"/>
-          <w:szCs w:val="24"/>
-          <w:lang w:val="en-US"/>
-        </w:rPr>
-        <w:t>, aged 18 to 54 years [M = 28.51, SD = 10.64]). Mean onset of musical training was 7 years (SD = 2.27, 4 - 14 years). Thirty-five participants had studied their instrument for over 10 years, one between 6-9 years and three between 1-2 years. Four participants had less than one year of training (</w:t>
-      </w:r>
+        <w:t xml:space="preserve">for more details see </w:t>
+      </w:r>
+      <w:proofErr w:type="spellStart"/>
       <w:r>
         <w:rPr>
           <w:rFonts w:ascii="Times New Roman" w:hAnsi="Times New Roman" w:cs="Times New Roman"/>
@@ -2020,18 +2073,6 @@
           <w:szCs w:val="24"/>
           <w:lang w:val="en-US"/>
         </w:rPr>
-        <w:t xml:space="preserve">for more details see </w:t>
-      </w:r>
-      <w:proofErr w:type="spellStart"/>
-      <w:r>
-        <w:rPr>
-          <w:rFonts w:ascii="Times New Roman" w:hAnsi="Times New Roman" w:cs="Times New Roman"/>
-          <w:iCs/>
-          <w:color w:val="C00000"/>
-          <w:sz w:val="24"/>
-          <w:szCs w:val="24"/>
-          <w:lang w:val="en-US"/>
-        </w:rPr>
         <w:t>ToDo</w:t>
       </w:r>
       <w:proofErr w:type="spellEnd"/>
@@ -2239,29 +2280,7 @@
           <w:szCs w:val="24"/>
           <w:lang w:val="en-US"/>
         </w:rPr>
-        <w:t xml:space="preserve">/) uttered by eight speakers (four </w:t>
-      </w:r>
-      <w:proofErr w:type="gramStart"/>
-      <w:r>
-        <w:rPr>
-          <w:rFonts w:ascii="Times New Roman" w:hAnsi="Times New Roman" w:cs="Times New Roman"/>
-          <w:iCs/>
-          <w:sz w:val="24"/>
-          <w:szCs w:val="24"/>
-          <w:lang w:val="en-US"/>
-        </w:rPr>
-        <w:t>male</w:t>
-      </w:r>
-      <w:proofErr w:type="gramEnd"/>
-      <w:r>
-        <w:rPr>
-          <w:rFonts w:ascii="Times New Roman" w:hAnsi="Times New Roman" w:cs="Times New Roman"/>
-          <w:iCs/>
-          <w:sz w:val="24"/>
-          <w:szCs w:val="24"/>
-          <w:lang w:val="en-US"/>
-        </w:rPr>
-        <w:t xml:space="preserve">, four female) with expressions of happiness, pleasure, fear, and sadness. </w:t>
+        <w:t xml:space="preserve">/) uttered by eight speakers (four male, four female) with expressions of happiness, pleasure, fear, and sadness. </w:t>
       </w:r>
       <w:r>
         <w:rPr>
@@ -2364,7 +2383,7 @@
               <w:szCs w:val="24"/>
               <w:lang w:val="en-US"/>
             </w:rPr>
-            <w:t>(Kawahara et al., 2013; Kawahara et al., 2008)</w:t>
+            <w:t xml:space="preserve">(Kawahara et al., 2013; Kawahara et </w:t>
           </w:r>
           <w:r>
             <w:rPr>
@@ -2375,6 +2394,18 @@
               <w:szCs w:val="24"/>
               <w:lang w:val="en-US"/>
             </w:rPr>
+            <w:lastRenderedPageBreak/>
+            <w:t>al., 2008)</w:t>
+          </w:r>
+          <w:r>
+            <w:rPr>
+              <w:rFonts w:ascii="Times New Roman" w:eastAsia="Calibri" w:hAnsi="Times New Roman" w:cs="Times New Roman"/>
+              <w:iCs/>
+              <w:color w:val="000000" w:themeColor="text1"/>
+              <w:sz w:val="24"/>
+              <w:szCs w:val="24"/>
+              <w:lang w:val="en-US"/>
+            </w:rPr>
             <w:fldChar w:fldCharType="end"/>
           </w:r>
         </w:sdtContent>
@@ -2517,17 +2548,7 @@
           <w:szCs w:val="24"/>
           <w:lang w:val="en-US"/>
         </w:rPr>
-        <w:t xml:space="preserve"> were stimuli with all parameters taken from the emotional version (corresponding to 100% from the </w:t>
-      </w:r>
-      <w:r>
-        <w:rPr>
-          <w:rFonts w:ascii="Times New Roman" w:hAnsi="Times New Roman" w:cs="Times New Roman"/>
-          <w:sz w:val="24"/>
-          <w:szCs w:val="24"/>
-          <w:lang w:val="en-US"/>
-        </w:rPr>
-        <w:lastRenderedPageBreak/>
-        <w:t xml:space="preserve">emotion and 0% from average), </w:t>
+        <w:t xml:space="preserve"> were stimuli with all parameters taken from the emotional version (corresponding to 100% from the emotion and 0% from average), </w:t>
       </w:r>
       <w:r>
         <w:rPr>
@@ -3150,6 +3171,7 @@
           <w:sz w:val="24"/>
           <w:szCs w:val="24"/>
         </w:rPr>
+        <w:lastRenderedPageBreak/>
         <w:drawing>
           <wp:inline distT="0" distB="0" distL="0" distR="0" wp14:anchorId="2479DB59" wp14:editId="5FD64627">
             <wp:extent cx="6490336" cy="2430774"/>
@@ -3441,7 +3463,6 @@
           <w:rFonts w:ascii="Times New Roman" w:hAnsi="Times New Roman" w:cs="Times New Roman"/>
           <w:lang w:val="en-US"/>
         </w:rPr>
-        <w:lastRenderedPageBreak/>
         <w:t xml:space="preserve">Design </w:t>
       </w:r>
       <w:bookmarkEnd w:id="5"/>
@@ -3773,6 +3794,7 @@
           <w:szCs w:val="24"/>
           <w:lang w:val="en-US"/>
         </w:rPr>
+        <w:lastRenderedPageBreak/>
         <w:t xml:space="preserve">In the experiment, participants </w:t>
       </w:r>
       <w:r>
@@ -4150,18 +4172,7 @@
           <w:szCs w:val="24"/>
           <w:lang w:val="en-US"/>
         </w:rPr>
-        <w:t xml:space="preserve"> the actual task. Subsequently, all 312 experimental stimuli were presented once in </w:t>
-      </w:r>
-      <w:r>
-        <w:rPr>
-          <w:rFonts w:ascii="Times New Roman" w:hAnsi="Times New Roman" w:cs="Times New Roman"/>
-          <w:color w:val="000000" w:themeColor="text1"/>
-          <w:sz w:val="24"/>
-          <w:szCs w:val="24"/>
-          <w:lang w:val="en-US"/>
-        </w:rPr>
-        <w:lastRenderedPageBreak/>
-        <w:t xml:space="preserve">randomized order </w:t>
+        <w:t xml:space="preserve"> the actual task. Subsequently, all 312 experimental stimuli were presented once in randomized order </w:t>
       </w:r>
       <w:r>
         <w:rPr>
@@ -4660,7 +4671,17 @@
           <w:szCs w:val="24"/>
           <w:lang w:val="en-US"/>
         </w:rPr>
-        <w:t xml:space="preserve">, a 30-item Personality Inventory measuring the Big-Five domains </w:t>
+        <w:t>, a 30-</w:t>
+      </w:r>
+      <w:r>
+        <w:rPr>
+          <w:rFonts w:ascii="Times New Roman" w:hAnsi="Times New Roman" w:cs="Times New Roman"/>
+          <w:sz w:val="24"/>
+          <w:szCs w:val="24"/>
+          <w:lang w:val="en-US"/>
+        </w:rPr>
+        <w:lastRenderedPageBreak/>
+        <w:t xml:space="preserve">item Personality Inventory measuring the Big-Five domains </w:t>
       </w:r>
       <w:sdt>
         <w:sdtPr>
@@ -4958,17 +4979,7 @@
           <w:szCs w:val="24"/>
           <w:lang w:val="en-US"/>
         </w:rPr>
-        <w:t xml:space="preserve"> Further, data on emotional averaged were excluded because they were not relevant for our hypotheses. Response omissions (~1%) were treated as errors and participants with more than 5% of such omissions excluded from data analysis. Analyses of Variance </w:t>
-      </w:r>
-      <w:r>
-        <w:rPr>
-          <w:rFonts w:ascii="Times New Roman" w:hAnsi="Times New Roman" w:cs="Times New Roman"/>
-          <w:sz w:val="24"/>
-          <w:szCs w:val="24"/>
-          <w:lang w:val="en-US"/>
-        </w:rPr>
-        <w:lastRenderedPageBreak/>
-        <w:t xml:space="preserve">(ANOVAs) and correlational analyses were performed </w:t>
+        <w:t xml:space="preserve"> Further, data on emotional averaged were excluded because they were not relevant for our hypotheses. Response omissions (~1%) were treated as errors and participants with more than 5% of such omissions excluded from data analysis. Analyses of Variance (ANOVAs) and correlational analyses were performed </w:t>
       </w:r>
       <w:r>
         <w:rPr>
@@ -5107,27 +5118,7 @@
           <w:szCs w:val="24"/>
           <w:lang w:val="en-US"/>
         </w:rPr>
-        <w:t xml:space="preserve">Post-hoc tests were </w:t>
-      </w:r>
-      <w:proofErr w:type="spellStart"/>
-      <w:r>
-        <w:rPr>
-          <w:rFonts w:ascii="Times New Roman" w:hAnsi="Times New Roman" w:cs="Times New Roman"/>
-          <w:sz w:val="24"/>
-          <w:szCs w:val="24"/>
-          <w:lang w:val="en-US"/>
-        </w:rPr>
-        <w:t>Benjamini</w:t>
-      </w:r>
-      <w:proofErr w:type="spellEnd"/>
-      <w:r>
-        <w:rPr>
-          <w:rFonts w:ascii="Times New Roman" w:hAnsi="Times New Roman" w:cs="Times New Roman"/>
-          <w:sz w:val="24"/>
-          <w:szCs w:val="24"/>
-          <w:lang w:val="en-US"/>
-        </w:rPr>
-        <w:t xml:space="preserve">-Hochberg corrected where appropriate </w:t>
+        <w:t xml:space="preserve">Post-hoc tests were Benjamini-Hochberg corrected where appropriate </w:t>
       </w:r>
       <w:sdt>
         <w:sdtPr>
@@ -5810,7 +5801,17 @@
           <w:szCs w:val="24"/>
           <w:lang w:val="en-US"/>
         </w:rPr>
-        <w:t xml:space="preserve"> = 30-100 (.03-.01) as very strong and BF</w:t>
+        <w:t xml:space="preserve"> = 30-100 (.03-.01) as very </w:t>
+      </w:r>
+      <w:r>
+        <w:rPr>
+          <w:rFonts w:ascii="Times New Roman" w:hAnsi="Times New Roman" w:cs="Times New Roman"/>
+          <w:sz w:val="24"/>
+          <w:szCs w:val="24"/>
+          <w:lang w:val="en-US"/>
+        </w:rPr>
+        <w:lastRenderedPageBreak/>
+        <w:t>strong and BF</w:t>
       </w:r>
       <w:r>
         <w:rPr>
@@ -6157,7 +6158,6 @@
           <w:szCs w:val="24"/>
           <w:lang w:val="en-US"/>
         </w:rPr>
-        <w:lastRenderedPageBreak/>
         <w:t>Preprocessed data, analysis scripts and supplemental materials can be found in the associated OSF repository (</w:t>
       </w:r>
       <w:proofErr w:type="spellStart"/>
@@ -10102,7 +10102,6 @@
               <w:rPr>
                 <w:rFonts w:ascii="Times New Roman" w:hAnsi="Times New Roman" w:cs="Times New Roman"/>
               </w:rPr>
-              <w:lastRenderedPageBreak/>
               <w:t>Neuroticism</w:t>
             </w:r>
             <w:proofErr w:type="spellEnd"/>
@@ -16076,6 +16075,7 @@
           <w:szCs w:val="24"/>
           <w:lang w:val="en-US"/>
         </w:rPr>
+        <w:lastRenderedPageBreak/>
         <w:t xml:space="preserve">Note. Descriptive values show mean ratings for the PANAS </w:t>
       </w:r>
       <w:sdt>
@@ -16920,7 +16920,6 @@
           <w:szCs w:val="24"/>
           <w:lang w:val="en-US"/>
         </w:rPr>
-        <w:lastRenderedPageBreak/>
         <w:t xml:space="preserve">(see </w:t>
       </w:r>
       <w:r>
@@ -17036,8 +17035,6 @@
         </w:rPr>
         <w:t xml:space="preserve">Thus, we found evidence consistent with our hypotheses H1 and H2. </w:t>
       </w:r>
-      <w:bookmarkStart w:id="13" w:name="_GoBack"/>
-      <w:bookmarkEnd w:id="13"/>
     </w:p>
     <w:p>
       <w:pPr>
@@ -19317,8 +19314,9 @@
           <w:sz w:val="24"/>
           <w:szCs w:val="24"/>
         </w:rPr>
+        <w:lastRenderedPageBreak/>
         <w:drawing>
-          <wp:inline distT="0" distB="0" distL="0" distR="0" wp14:anchorId="2F41210D" wp14:editId="709DBF5E">
+          <wp:inline distT="0" distB="0" distL="0" distR="0" wp14:anchorId="2F41210D" wp14:editId="73CB9AE3">
             <wp:extent cx="5486398" cy="3657599"/>
             <wp:effectExtent l="0" t="0" r="635" b="635"/>
             <wp:docPr id="3" name="Grafik 2"/>
@@ -19382,7 +19380,6 @@
           <w:szCs w:val="24"/>
           <w:lang w:val="en-US"/>
         </w:rPr>
-        <w:lastRenderedPageBreak/>
         <w:t xml:space="preserve">Note. </w:t>
       </w:r>
       <w:r>
@@ -19995,10 +19992,19 @@
           <w:szCs w:val="24"/>
           <w:lang w:val="en-US"/>
         </w:rPr>
-        <w:t>; all pairwise comparisons |</w:t>
+        <w:t xml:space="preserve">; all pairwise </w:t>
+      </w:r>
+      <w:r>
+        <w:rPr>
+          <w:rFonts w:ascii="Times New Roman" w:hAnsi="Times New Roman" w:cs="Times New Roman"/>
+          <w:sz w:val="24"/>
+          <w:szCs w:val="24"/>
+          <w:lang w:val="en-US"/>
+        </w:rPr>
+        <w:lastRenderedPageBreak/>
+        <w:t>comparisons |</w:t>
       </w:r>
       <w:proofErr w:type="spellStart"/>
-      <w:proofErr w:type="gramStart"/>
       <w:r>
         <w:rPr>
           <w:rFonts w:ascii="Times New Roman" w:hAnsi="Times New Roman" w:cs="Times New Roman"/>
@@ -20026,17 +20032,7 @@
           <w:szCs w:val="24"/>
           <w:lang w:val="en-US"/>
         </w:rPr>
-        <w:t>(</w:t>
-      </w:r>
-      <w:proofErr w:type="gramEnd"/>
-      <w:r>
-        <w:rPr>
-          <w:rFonts w:ascii="Times New Roman" w:hAnsi="Times New Roman" w:cs="Times New Roman"/>
-          <w:sz w:val="24"/>
-          <w:szCs w:val="24"/>
-          <w:lang w:val="en-US"/>
-        </w:rPr>
-        <w:t>7</w:t>
+        <w:t>(7</w:t>
       </w:r>
       <w:r>
         <w:rPr>
@@ -20489,8 +20485,8 @@
         </w:rPr>
         <w:t>Mean proportion of correct responses per Emotion and Morph Type</w:t>
       </w:r>
-      <w:bookmarkStart w:id="14" w:name="_Hlk107930857"/>
-      <w:bookmarkEnd w:id="14"/>
+      <w:bookmarkStart w:id="13" w:name="_Hlk107930857"/>
+      <w:bookmarkEnd w:id="13"/>
     </w:p>
     <w:p>
       <w:pPr>
@@ -20521,7 +20517,6 @@
           <w:sz w:val="24"/>
           <w:szCs w:val="24"/>
         </w:rPr>
-        <w:lastRenderedPageBreak/>
         <w:drawing>
           <wp:inline distT="0" distB="0" distL="0" distR="0" wp14:anchorId="2241366E" wp14:editId="63512ED1">
             <wp:extent cx="5961822" cy="1987274"/>
@@ -20600,8 +20595,8 @@
         </w:rPr>
         <w:t>Note. Whiskers represent 95%-confidence intervals. Grey dots represent individual participants’ data. The dotted line represents guessing rate at .25.</w:t>
       </w:r>
-      <w:bookmarkStart w:id="15" w:name="_Hlk107930892"/>
-      <w:bookmarkEnd w:id="15"/>
+      <w:bookmarkStart w:id="14" w:name="_Hlk107930892"/>
+      <w:bookmarkEnd w:id="14"/>
     </w:p>
     <w:p>
       <w:pPr>
@@ -20795,6 +20790,7 @@
           <w:szCs w:val="24"/>
           <w:lang w:val="en-US"/>
         </w:rPr>
+        <w:lastRenderedPageBreak/>
         <w:t>Discussion</w:t>
       </w:r>
     </w:p>
@@ -20927,19 +20923,18 @@
           <w:lang w:val="en-US"/>
         </w:rPr>
       </w:pPr>
-      <w:bookmarkStart w:id="16" w:name="_Hlk116307919"/>
-      <w:r>
-        <w:rPr>
-          <w:rFonts w:ascii="Times New Roman" w:hAnsi="Times New Roman" w:cs="Times New Roman"/>
-          <w:sz w:val="24"/>
-          <w:szCs w:val="24"/>
-          <w:lang w:val="en-US"/>
-        </w:rPr>
-        <w:lastRenderedPageBreak/>
+      <w:bookmarkStart w:id="15" w:name="_Hlk116307919"/>
+      <w:r>
+        <w:rPr>
+          <w:rFonts w:ascii="Times New Roman" w:hAnsi="Times New Roman" w:cs="Times New Roman"/>
+          <w:sz w:val="24"/>
+          <w:szCs w:val="24"/>
+          <w:lang w:val="en-US"/>
+        </w:rPr>
         <w:t>Constraints on generality and future directions</w:t>
       </w:r>
     </w:p>
-    <w:bookmarkEnd w:id="16"/>
+    <w:bookmarkEnd w:id="15"/>
     <w:p>
       <w:pPr>
         <w:spacing w:line="480" w:lineRule="auto"/>
@@ -21118,7 +21113,7 @@
           <w:lang w:val="en-US"/>
         </w:rPr>
       </w:pPr>
-      <w:bookmarkStart w:id="17" w:name="_Toc51659723"/>
+      <w:bookmarkStart w:id="16" w:name="_Toc51659723"/>
       <w:r>
         <w:rPr>
           <w:rFonts w:ascii="Times New Roman" w:hAnsi="Times New Roman" w:cs="Times New Roman"/>
@@ -21128,7 +21123,7 @@
         </w:rPr>
         <w:t>Conflicts of Interests</w:t>
       </w:r>
-      <w:bookmarkEnd w:id="17"/>
+      <w:bookmarkEnd w:id="16"/>
       <w:r>
         <w:rPr>
           <w:rFonts w:ascii="Times New Roman" w:hAnsi="Times New Roman" w:cs="Times New Roman"/>
@@ -21286,6 +21281,7 @@
           <w:szCs w:val="24"/>
           <w:lang w:val="en-US"/>
         </w:rPr>
+        <w:lastRenderedPageBreak/>
         <w:t xml:space="preserve">Stefan R. </w:t>
       </w:r>
       <w:proofErr w:type="spellStart"/>
@@ -21448,7 +21444,7 @@
               <w:lang w:val="en-US"/>
             </w:rPr>
           </w:pPr>
-          <w:bookmarkStart w:id="18" w:name="_CTVL0013c31eb441fea4467a652201fc6ef0df9"/>
+          <w:bookmarkStart w:id="17" w:name="_CTVL0013c31eb441fea4467a652201fc6ef0df9"/>
           <w:r>
             <w:rPr>
               <w:lang w:val="en-US"/>
@@ -21479,16 +21475,9 @@
             <w:rPr>
               <w:lang w:val="en-US"/>
             </w:rPr>
-            <w:t xml:space="preserve">E. (2001). The autism-spectrum quotient (AQ): Evidence from asperger syndrome/high-functioning autism, males and </w:t>
+            <w:t>E. (2001). The autism-spectrum quotient (AQ): Evidence from asperger syndrome/high-functioning autism, males and females, scientists and mathematicians.</w:t>
           </w:r>
-          <w:r>
-            <w:rPr>
-              <w:lang w:val="en-US"/>
-            </w:rPr>
-            <w:lastRenderedPageBreak/>
-            <w:t>females, scientists and mathematicians.</w:t>
-          </w:r>
-          <w:bookmarkEnd w:id="18"/>
+          <w:bookmarkEnd w:id="17"/>
           <w:r>
             <w:rPr>
               <w:lang w:val="en-US"/>
@@ -21529,14 +21518,14 @@
               <w:lang w:val="en-US"/>
             </w:rPr>
           </w:pPr>
-          <w:bookmarkStart w:id="19" w:name="_CTVL0010fe75e7feb104adbb18573148cd9308a"/>
+          <w:bookmarkStart w:id="18" w:name="_CTVL0010fe75e7feb104adbb18573148cd9308a"/>
           <w:r>
             <w:rPr>
               <w:lang w:val="en-US"/>
             </w:rPr>
             <w:t>Benjamini, Y., &amp; Hochberg, Y. (1995). Controlling the False Discovery Rate: A Practical and Powerful Approach to Multiple Testing.</w:t>
           </w:r>
-          <w:bookmarkEnd w:id="19"/>
+          <w:bookmarkEnd w:id="18"/>
           <w:r>
             <w:rPr>
               <w:lang w:val="en-US"/>
@@ -21577,14 +21566,14 @@
               <w:lang w:val="en-US"/>
             </w:rPr>
           </w:pPr>
-          <w:bookmarkStart w:id="20" w:name="_CTVL0019225d7a8cba149508953a25c45f72589"/>
+          <w:bookmarkStart w:id="19" w:name="_CTVL0019225d7a8cba149508953a25c45f72589"/>
           <w:r>
             <w:rPr>
               <w:lang w:val="en-US"/>
             </w:rPr>
             <w:t>Breyer, B., &amp; Bluemke, M. (2016).</w:t>
           </w:r>
-          <w:bookmarkEnd w:id="20"/>
+          <w:bookmarkEnd w:id="19"/>
           <w:r>
             <w:rPr>
               <w:lang w:val="en-US"/>
@@ -21609,7 +21598,7 @@
           <w:pPr>
             <w:pStyle w:val="CitaviBibliographyEntry"/>
           </w:pPr>
-          <w:bookmarkStart w:id="21" w:name="_CTVL00111a838218dd3406bbfdf594513d70ba0"/>
+          <w:bookmarkStart w:id="20" w:name="_CTVL00111a838218dd3406bbfdf594513d70ba0"/>
           <w:r>
             <w:rPr>
               <w:lang w:val="en-US"/>
@@ -21619,7 +21608,7 @@
           <w:r>
             <w:t>Evaluation der deutschen Version des Autismus-Spektrum-Quotienten (AQ) - die Kurzversion AQ-k.</w:t>
           </w:r>
-          <w:bookmarkEnd w:id="21"/>
+          <w:bookmarkEnd w:id="20"/>
           <w:r>
             <w:t xml:space="preserve"> </w:t>
           </w:r>
@@ -21649,7 +21638,7 @@
               <w:lang w:val="en-US"/>
             </w:rPr>
           </w:pPr>
-          <w:bookmarkStart w:id="22" w:name="_CTVL001e7710f1db3c64ee19d4220fbbe882994"/>
+          <w:bookmarkStart w:id="21" w:name="_CTVL001e7710f1db3c64ee19d4220fbbe882994"/>
           <w:r>
             <w:t xml:space="preserve">Hoekstra, R. A., Bartels, M., Cath, D. C., &amp; Boomsma, D. I. (2008). </w:t>
           </w:r>
@@ -21659,7 +21648,7 @@
             </w:rPr>
             <w:t>Factor structure, reliability and criterion validity of the Autism-Spectrum Quotient (AQ): a study in Dutch population and patient groups.</w:t>
           </w:r>
-          <w:bookmarkEnd w:id="22"/>
+          <w:bookmarkEnd w:id="21"/>
           <w:r>
             <w:rPr>
               <w:lang w:val="en-US"/>
@@ -21700,14 +21689,14 @@
               <w:lang w:val="en-US"/>
             </w:rPr>
           </w:pPr>
-          <w:bookmarkStart w:id="23" w:name="_CTVL001e72611fe855d477290537ff424c1b2ed"/>
+          <w:bookmarkStart w:id="22" w:name="_CTVL001e72611fe855d477290537ff424c1b2ed"/>
           <w:r>
             <w:rPr>
               <w:lang w:val="en-US"/>
             </w:rPr>
             <w:t>Jarosz, A. F., &amp; Wiley, J. (2014). What Are the Odds? A Practical Guide to Computing and Reporting Bayes Factors.</w:t>
           </w:r>
-          <w:bookmarkEnd w:id="23"/>
+          <w:bookmarkEnd w:id="22"/>
           <w:r>
             <w:rPr>
               <w:lang w:val="en-US"/>
@@ -21748,14 +21737,14 @@
               <w:lang w:val="en-US"/>
             </w:rPr>
           </w:pPr>
-          <w:bookmarkStart w:id="24" w:name="_CTVL001d709af4ace5c42978ae9f5da346d04ca"/>
+          <w:bookmarkStart w:id="23" w:name="_CTVL001d709af4ace5c42978ae9f5da346d04ca"/>
           <w:r>
             <w:rPr>
               <w:lang w:val="en-US"/>
             </w:rPr>
             <w:t>Kawahara, H., Morise, M., &amp; Skuk, V. G. (2013). Temporally variable multi-aspect N-way morphing based on interference-free speech representations.</w:t>
           </w:r>
-          <w:bookmarkEnd w:id="24"/>
+          <w:bookmarkEnd w:id="23"/>
           <w:r>
             <w:rPr>
               <w:lang w:val="en-US"/>
@@ -21783,14 +21772,14 @@
               <w:lang w:val="en-US"/>
             </w:rPr>
           </w:pPr>
-          <w:bookmarkStart w:id="25" w:name="_CTVL0018872f5e0a62c4a82936d89b5ef481744"/>
+          <w:bookmarkStart w:id="24" w:name="_CTVL0018872f5e0a62c4a82936d89b5ef481744"/>
           <w:r>
             <w:rPr>
               <w:lang w:val="en-US"/>
             </w:rPr>
             <w:t>Kawahara, H., Morise, M., Takahashi, T., Nisimura, R., Irino, T., &amp; Banno, H. (2008). TANDEM-STRAIGHT: A temporally stable power spectral representation for periodic signals and applications to interference-free spectrum, F0, and aperiodicity estimation.</w:t>
           </w:r>
-          <w:bookmarkEnd w:id="25"/>
+          <w:bookmarkEnd w:id="24"/>
           <w:r>
             <w:rPr>
               <w:lang w:val="en-US"/>
@@ -21818,14 +21807,14 @@
               <w:lang w:val="en-US"/>
             </w:rPr>
           </w:pPr>
-          <w:bookmarkStart w:id="26" w:name="_CTVL0012e02b9006ff04531aaf96ce4b0ddc2fd"/>
+          <w:bookmarkStart w:id="25" w:name="_CTVL0012e02b9006ff04531aaf96ce4b0ddc2fd"/>
           <w:r>
             <w:rPr>
               <w:lang w:val="en-US"/>
             </w:rPr>
             <w:t>Law, L. N. C., &amp; Zentner, M. (2012). Assessing musical abilities objectively: Construction and validation of the profile of music perception skills.</w:t>
           </w:r>
-          <w:bookmarkEnd w:id="26"/>
+          <w:bookmarkEnd w:id="25"/>
           <w:r>
             <w:rPr>
               <w:lang w:val="en-US"/>
@@ -21863,14 +21852,14 @@
           <w:pPr>
             <w:pStyle w:val="CitaviBibliographyEntry"/>
           </w:pPr>
-          <w:bookmarkStart w:id="27" w:name="_CTVL001c33051e34f2546179dae43f8ae296d50"/>
+          <w:bookmarkStart w:id="26" w:name="_CTVL001c33051e34f2546179dae43f8ae296d50"/>
           <w:r>
             <w:rPr>
               <w:lang w:val="en-US"/>
             </w:rPr>
             <w:t>Müllensiefen, D., Gingras, B., Musil, J., &amp; Stewart, L. (2014). The musicality of non-musicians: an index for assessing musical sophistication in the general population.</w:t>
           </w:r>
-          <w:bookmarkEnd w:id="27"/>
+          <w:bookmarkEnd w:id="26"/>
           <w:r>
             <w:rPr>
               <w:lang w:val="en-US"/>
@@ -21900,7 +21889,7 @@
           <w:pPr>
             <w:pStyle w:val="CitaviBibliographyEntry"/>
           </w:pPr>
-          <w:bookmarkStart w:id="28" w:name="_CTVL0013c5820e227e9455798dbb955a2f6e5d4"/>
+          <w:bookmarkStart w:id="27" w:name="_CTVL0013c5820e227e9455798dbb955a2f6e5d4"/>
           <w:r>
             <w:t xml:space="preserve">Nussbaum, C., Schirmer, A., &amp; Schweinberger, S. R. (2024). </w:t>
           </w:r>
@@ -21910,7 +21899,7 @@
             </w:rPr>
             <w:t>Musicality - Tuned to the melody of vocal emotions.</w:t>
           </w:r>
-          <w:bookmarkEnd w:id="28"/>
+          <w:bookmarkEnd w:id="27"/>
           <w:r>
             <w:rPr>
               <w:lang w:val="en-US"/>
@@ -21943,7 +21932,7 @@
               <w:lang w:val="en-US"/>
             </w:rPr>
           </w:pPr>
-          <w:bookmarkStart w:id="29" w:name="_CTVL0010d2a8957b1ab46cf8a5adbc2ddd07b55"/>
+          <w:bookmarkStart w:id="28" w:name="_CTVL0010d2a8957b1ab46cf8a5adbc2ddd07b55"/>
           <w:r>
             <w:t xml:space="preserve">Rammstedt, B., Danner, D., Soto, C. J., &amp; John, O. P. (2018). </w:t>
           </w:r>
@@ -21953,7 +21942,7 @@
             </w:rPr>
             <w:t>Validation of the short and extra-short forms of the Big Five Inventory-2 (BFI-2) and their German adaptations.</w:t>
           </w:r>
-          <w:bookmarkEnd w:id="29"/>
+          <w:bookmarkEnd w:id="28"/>
           <w:r>
             <w:rPr>
               <w:lang w:val="en-US"/>
@@ -21981,14 +21970,15 @@
               <w:lang w:val="en-US"/>
             </w:rPr>
           </w:pPr>
-          <w:bookmarkStart w:id="30" w:name="_CTVL0019b0f17b04a004a05b31ec12775b60ea2"/>
+          <w:bookmarkStart w:id="29" w:name="_CTVL0019b0f17b04a004a05b31ec12775b60ea2"/>
           <w:r>
             <w:rPr>
               <w:lang w:val="en-US"/>
             </w:rPr>
+            <w:lastRenderedPageBreak/>
             <w:t>Rosenfeld, J. P., &amp; Olson, J. M. (2021). Bayesian Data Analysis: A Fresh Approach to Power Issues and Null Hypothesis Interpretation.</w:t>
           </w:r>
-          <w:bookmarkEnd w:id="30"/>
+          <w:bookmarkEnd w:id="29"/>
           <w:r>
             <w:rPr>
               <w:lang w:val="en-US"/>
@@ -22029,14 +22019,14 @@
               <w:lang w:val="en-US"/>
             </w:rPr>
           </w:pPr>
-          <w:bookmarkStart w:id="31" w:name="_CTVL0015cf3784bb9f743708bbc9ef8c7b1b4d5"/>
+          <w:bookmarkStart w:id="30" w:name="_CTVL0015cf3784bb9f743708bbc9ef8c7b1b4d5"/>
           <w:r>
             <w:rPr>
               <w:lang w:val="en-US"/>
             </w:rPr>
             <w:t>Stoet, G. (2010). PsyToolkit: A software package for programming psychological experiments using Linux.</w:t>
           </w:r>
-          <w:bookmarkEnd w:id="31"/>
+          <w:bookmarkEnd w:id="30"/>
           <w:r>
             <w:rPr>
               <w:lang w:val="en-US"/>
@@ -22077,14 +22067,14 @@
               <w:lang w:val="en-US"/>
             </w:rPr>
           </w:pPr>
-          <w:bookmarkStart w:id="32" w:name="_CTVL001c609e6176adb456eb3e94b3e8f80b6a7"/>
+          <w:bookmarkStart w:id="31" w:name="_CTVL001c609e6176adb456eb3e94b3e8f80b6a7"/>
           <w:r>
             <w:rPr>
               <w:lang w:val="en-US"/>
             </w:rPr>
             <w:t>Stoet, G. (2017). PsyToolkit: A novel web-based method for running online questionnaires and reaction-time experiments.</w:t>
           </w:r>
-          <w:bookmarkEnd w:id="32"/>
+          <w:bookmarkEnd w:id="31"/>
           <w:r>
             <w:rPr>
               <w:lang w:val="en-US"/>
@@ -22125,14 +22115,14 @@
               <w:lang w:val="en-US"/>
             </w:rPr>
           </w:pPr>
-          <w:bookmarkStart w:id="33" w:name="_CTVL001c56ed3926b3045f8929becdd2342b9c3"/>
+          <w:bookmarkStart w:id="32" w:name="_CTVL001c56ed3926b3045f8929becdd2342b9c3"/>
           <w:r>
             <w:rPr>
               <w:lang w:val="en-US"/>
             </w:rPr>
             <w:t>Watson, D., Clark, L. A., &amp; Tellegen, A. (1988). Development and validation of brief measures of positive and negative affect: The PANAS scales.</w:t>
           </w:r>
-          <w:bookmarkEnd w:id="33"/>
+          <w:bookmarkEnd w:id="32"/>
           <w:r>
             <w:rPr>
               <w:lang w:val="en-US"/>
@@ -22173,15 +22163,14 @@
               <w:lang w:val="en-US"/>
             </w:rPr>
           </w:pPr>
-          <w:bookmarkStart w:id="34" w:name="_CTVL001908cdee26e294848994556f8cfcdb856"/>
+          <w:bookmarkStart w:id="33" w:name="_CTVL001908cdee26e294848994556f8cfcdb856"/>
           <w:r>
             <w:rPr>
               <w:lang w:val="en-US"/>
             </w:rPr>
-            <w:lastRenderedPageBreak/>
             <w:t>Zentner, M., &amp; Strauss, H. (2017). Assessing musical ability quickly and objectively: development and validation of the Short‐PROMS and the Mini‐PROMS.</w:t>
           </w:r>
-          <w:bookmarkEnd w:id="34"/>
+          <w:bookmarkEnd w:id="33"/>
           <w:r>
             <w:rPr>
               <w:lang w:val="en-US"/>
@@ -22238,7 +22227,7 @@
 </file>
 
 <file path=word/comments.xml><?xml version="1.0" encoding="utf-8"?>
-<w:comments xmlns:wpc="http://schemas.microsoft.com/office/word/2010/wordprocessingCanvas" xmlns:cx="http://schemas.microsoft.com/office/drawing/2014/chartex" xmlns:cx1="http://schemas.microsoft.com/office/drawing/2015/9/8/chartex" xmlns:cx2="http://schemas.microsoft.com/office/drawing/2015/10/21/chartex" xmlns:cx3="http://schemas.microsoft.com/office/drawing/2016/5/9/chartex" xmlns:cx4="http://schemas.microsoft.com/office/drawing/2016/5/10/chartex" xmlns:cx5="http://schemas.microsoft.com/office/drawing/2016/5/11/chartex" xmlns:cx6="http://schemas.microsoft.com/office/drawing/2016/5/12/chartex" xmlns:cx7="http://schemas.microsoft.com/office/drawing/2016/5/13/chartex" xmlns:cx8="http://schemas.microsoft.com/office/drawing/2016/5/14/chartex" xmlns:mc="http://schemas.openxmlformats.org/markup-compatibility/2006" xmlns:aink="http://schemas.microsoft.com/office/drawing/2016/ink" xmlns:am3d="http://schemas.microsoft.com/office/drawing/2017/model3d" xmlns:o="urn:schemas-microsoft-com:office:office" xmlns:r="http://schemas.openxmlformats.org/officeDocument/2006/relationships" xmlns:m="http://schemas.openxmlformats.org/officeDocument/2006/math" xmlns:v="urn:schemas-microsoft-com:vml" xmlns:wp14="http://schemas.microsoft.com/office/word/2010/wordprocessingDrawing" xmlns:wp="http://schemas.openxmlformats.org/drawingml/2006/wordprocessingDrawing" xmlns:w10="urn:schemas-microsoft-com:office:word" xmlns:w="http://schemas.openxmlformats.org/wordprocessingml/2006/main" xmlns:w14="http://schemas.microsoft.com/office/word/2010/wordml" xmlns:w15="http://schemas.microsoft.com/office/word/2012/wordml" xmlns:w16cid="http://schemas.microsoft.com/office/word/2016/wordml/cid" xmlns:w16se="http://schemas.microsoft.com/office/word/2015/wordml/symex" xmlns:wpg="http://schemas.microsoft.com/office/word/2010/wordprocessingGroup" xmlns:wpi="http://schemas.microsoft.com/office/word/2010/wordprocessingInk" xmlns:wne="http://schemas.microsoft.com/office/word/2006/wordml" xmlns:wps="http://schemas.microsoft.com/office/word/2010/wordprocessingShape" mc:Ignorable="w14 w15 w16se w16cid wp14">
+<w:comments xmlns:wpc="http://schemas.microsoft.com/office/word/2010/wordprocessingCanvas" xmlns:cx="http://schemas.microsoft.com/office/drawing/2014/chartex" xmlns:cx1="http://schemas.microsoft.com/office/drawing/2015/9/8/chartex" xmlns:cx2="http://schemas.microsoft.com/office/drawing/2015/10/21/chartex" xmlns:cx3="http://schemas.microsoft.com/office/drawing/2016/5/9/chartex" xmlns:cx4="http://schemas.microsoft.com/office/drawing/2016/5/10/chartex" xmlns:cx5="http://schemas.microsoft.com/office/drawing/2016/5/11/chartex" xmlns:cx6="http://schemas.microsoft.com/office/drawing/2016/5/12/chartex" xmlns:cx7="http://schemas.microsoft.com/office/drawing/2016/5/13/chartex" xmlns:cx8="http://schemas.microsoft.com/office/drawing/2016/5/14/chartex" xmlns:mc="http://schemas.openxmlformats.org/markup-compatibility/2006" xmlns:aink="http://schemas.microsoft.com/office/drawing/2016/ink" xmlns:am3d="http://schemas.microsoft.com/office/drawing/2017/model3d" xmlns:o="urn:schemas-microsoft-com:office:office" xmlns:oel="http://schemas.microsoft.com/office/2019/extlst" xmlns:r="http://schemas.openxmlformats.org/officeDocument/2006/relationships" xmlns:m="http://schemas.openxmlformats.org/officeDocument/2006/math" xmlns:v="urn:schemas-microsoft-com:vml" xmlns:wp14="http://schemas.microsoft.com/office/word/2010/wordprocessingDrawing" xmlns:wp="http://schemas.openxmlformats.org/drawingml/2006/wordprocessingDrawing" xmlns:w10="urn:schemas-microsoft-com:office:word" xmlns:w="http://schemas.openxmlformats.org/wordprocessingml/2006/main" xmlns:w14="http://schemas.microsoft.com/office/word/2010/wordml" xmlns:w15="http://schemas.microsoft.com/office/word/2012/wordml" xmlns:w16cex="http://schemas.microsoft.com/office/word/2018/wordml/cex" xmlns:w16cid="http://schemas.microsoft.com/office/word/2016/wordml/cid" xmlns:w16="http://schemas.microsoft.com/office/word/2018/wordml" xmlns:w16du="http://schemas.microsoft.com/office/word/2023/wordml/word16du" xmlns:w16sdtdh="http://schemas.microsoft.com/office/word/2020/wordml/sdtdatahash" xmlns:w16sdtfl="http://schemas.microsoft.com/office/word/2024/wordml/sdtformatlock" xmlns:w16se="http://schemas.microsoft.com/office/word/2015/wordml/symex" xmlns:wpg="http://schemas.microsoft.com/office/word/2010/wordprocessingGroup" xmlns:wpi="http://schemas.microsoft.com/office/word/2010/wordprocessingInk" xmlns:wne="http://schemas.microsoft.com/office/word/2006/wordml" xmlns:wps="http://schemas.microsoft.com/office/word/2010/wordprocessingShape" mc:Ignorable="w14 w15 w16se w16cid w16 w16cex w16sdtdh w16sdtfl w16du wp14">
   <w:comment w:id="0" w:author="Christine Nussbaum" w:date="2025-01-07T09:31:00Z" w:initials="CN">
     <w:p>
       <w:pPr>
@@ -22325,19 +22314,11 @@
         </w:rPr>
         <w:annotationRef/>
       </w:r>
-      <w:proofErr w:type="spellStart"/>
-      <w:r>
-        <w:rPr>
-          <w:lang w:val="en-US"/>
-        </w:rPr>
-        <w:t>Directily</w:t>
-      </w:r>
-      <w:proofErr w:type="spellEnd"/>
-      <w:r>
-        <w:rPr>
-          <w:lang w:val="en-US"/>
-        </w:rPr>
-        <w:t xml:space="preserve"> quoted from Nussbaum 2024</w:t>
+      <w:r>
+        <w:rPr>
+          <w:lang w:val="en-US"/>
+        </w:rPr>
+        <w:t>Directily quoted from Nussbaum 2024</w:t>
       </w:r>
     </w:p>
   </w:comment>
@@ -22376,13 +22357,8 @@
         </w:rPr>
         <w:annotationRef/>
       </w:r>
-      <w:proofErr w:type="spellStart"/>
-      <w:r>
-        <w:t>ToDo</w:t>
-      </w:r>
-      <w:proofErr w:type="spellEnd"/>
-      <w:r>
-        <w:t>: Zahlen checken</w:t>
+      <w:r>
+        <w:t>ToDo: Zahlen checken</w:t>
       </w:r>
     </w:p>
     <w:p>
@@ -22394,29 +22370,8 @@
       <w:pPr>
         <w:pStyle w:val="Kommentartext"/>
       </w:pPr>
-      <w:proofErr w:type="spellStart"/>
-      <w:r>
-        <w:t>To</w:t>
-      </w:r>
-      <w:proofErr w:type="spellEnd"/>
-      <w:r>
-        <w:t xml:space="preserve"> </w:t>
-      </w:r>
-      <w:proofErr w:type="spellStart"/>
-      <w:r>
-        <w:t>be</w:t>
-      </w:r>
-      <w:proofErr w:type="spellEnd"/>
-      <w:r>
-        <w:t xml:space="preserve"> </w:t>
-      </w:r>
-      <w:proofErr w:type="spellStart"/>
-      <w:r>
-        <w:t>discussed</w:t>
-      </w:r>
-      <w:proofErr w:type="spellEnd"/>
-      <w:r>
-        <w:t>: wollen wir hier überall noch de</w:t>
+      <w:r>
+        <w:t>To be discussed: wollen wir hier überall noch de</w:t>
       </w:r>
       <w:r>
         <w:t>n Bayes Faktor aufführen?</w:t>
@@ -22443,7 +22398,7 @@
 </file>
 
 <file path=word/commentsExtended.xml><?xml version="1.0" encoding="utf-8"?>
-<w15:commentsEx xmlns:wpc="http://schemas.microsoft.com/office/word/2010/wordprocessingCanvas" xmlns:cx="http://schemas.microsoft.com/office/drawing/2014/chartex" xmlns:cx1="http://schemas.microsoft.com/office/drawing/2015/9/8/chartex" xmlns:cx2="http://schemas.microsoft.com/office/drawing/2015/10/21/chartex" xmlns:cx3="http://schemas.microsoft.com/office/drawing/2016/5/9/chartex" xmlns:cx4="http://schemas.microsoft.com/office/drawing/2016/5/10/chartex" xmlns:cx5="http://schemas.microsoft.com/office/drawing/2016/5/11/chartex" xmlns:cx6="http://schemas.microsoft.com/office/drawing/2016/5/12/chartex" xmlns:cx7="http://schemas.microsoft.com/office/drawing/2016/5/13/chartex" xmlns:cx8="http://schemas.microsoft.com/office/drawing/2016/5/14/chartex" xmlns:mc="http://schemas.openxmlformats.org/markup-compatibility/2006" xmlns:aink="http://schemas.microsoft.com/office/drawing/2016/ink" xmlns:am3d="http://schemas.microsoft.com/office/drawing/2017/model3d" xmlns:o="urn:schemas-microsoft-com:office:office" xmlns:r="http://schemas.openxmlformats.org/officeDocument/2006/relationships" xmlns:m="http://schemas.openxmlformats.org/officeDocument/2006/math" xmlns:v="urn:schemas-microsoft-com:vml" xmlns:wp14="http://schemas.microsoft.com/office/word/2010/wordprocessingDrawing" xmlns:wp="http://schemas.openxmlformats.org/drawingml/2006/wordprocessingDrawing" xmlns:w10="urn:schemas-microsoft-com:office:word" xmlns:w="http://schemas.openxmlformats.org/wordprocessingml/2006/main" xmlns:w14="http://schemas.microsoft.com/office/word/2010/wordml" xmlns:w15="http://schemas.microsoft.com/office/word/2012/wordml" xmlns:w16cid="http://schemas.microsoft.com/office/word/2016/wordml/cid" xmlns:w16se="http://schemas.microsoft.com/office/word/2015/wordml/symex" xmlns:wpg="http://schemas.microsoft.com/office/word/2010/wordprocessingGroup" xmlns:wpi="http://schemas.microsoft.com/office/word/2010/wordprocessingInk" xmlns:wne="http://schemas.microsoft.com/office/word/2006/wordml" xmlns:wps="http://schemas.microsoft.com/office/word/2010/wordprocessingShape" mc:Ignorable="w14 w15 w16se w16cid wp14">
+<w15:commentsEx xmlns:wpc="http://schemas.microsoft.com/office/word/2010/wordprocessingCanvas" xmlns:cx="http://schemas.microsoft.com/office/drawing/2014/chartex" xmlns:cx1="http://schemas.microsoft.com/office/drawing/2015/9/8/chartex" xmlns:cx2="http://schemas.microsoft.com/office/drawing/2015/10/21/chartex" xmlns:cx3="http://schemas.microsoft.com/office/drawing/2016/5/9/chartex" xmlns:cx4="http://schemas.microsoft.com/office/drawing/2016/5/10/chartex" xmlns:cx5="http://schemas.microsoft.com/office/drawing/2016/5/11/chartex" xmlns:cx6="http://schemas.microsoft.com/office/drawing/2016/5/12/chartex" xmlns:cx7="http://schemas.microsoft.com/office/drawing/2016/5/13/chartex" xmlns:cx8="http://schemas.microsoft.com/office/drawing/2016/5/14/chartex" xmlns:mc="http://schemas.openxmlformats.org/markup-compatibility/2006" xmlns:aink="http://schemas.microsoft.com/office/drawing/2016/ink" xmlns:am3d="http://schemas.microsoft.com/office/drawing/2017/model3d" xmlns:o="urn:schemas-microsoft-com:office:office" xmlns:oel="http://schemas.microsoft.com/office/2019/extlst" xmlns:r="http://schemas.openxmlformats.org/officeDocument/2006/relationships" xmlns:m="http://schemas.openxmlformats.org/officeDocument/2006/math" xmlns:v="urn:schemas-microsoft-com:vml" xmlns:wp14="http://schemas.microsoft.com/office/word/2010/wordprocessingDrawing" xmlns:wp="http://schemas.openxmlformats.org/drawingml/2006/wordprocessingDrawing" xmlns:w10="urn:schemas-microsoft-com:office:word" xmlns:w="http://schemas.openxmlformats.org/wordprocessingml/2006/main" xmlns:w14="http://schemas.microsoft.com/office/word/2010/wordml" xmlns:w15="http://schemas.microsoft.com/office/word/2012/wordml" xmlns:w16cex="http://schemas.microsoft.com/office/word/2018/wordml/cex" xmlns:w16cid="http://schemas.microsoft.com/office/word/2016/wordml/cid" xmlns:w16="http://schemas.microsoft.com/office/word/2018/wordml" xmlns:w16du="http://schemas.microsoft.com/office/word/2023/wordml/word16du" xmlns:w16sdtdh="http://schemas.microsoft.com/office/word/2020/wordml/sdtdatahash" xmlns:w16sdtfl="http://schemas.microsoft.com/office/word/2024/wordml/sdtformatlock" xmlns:w16se="http://schemas.microsoft.com/office/word/2015/wordml/symex" xmlns:wpg="http://schemas.microsoft.com/office/word/2010/wordprocessingGroup" xmlns:wpi="http://schemas.microsoft.com/office/word/2010/wordprocessingInk" xmlns:wne="http://schemas.microsoft.com/office/word/2006/wordml" xmlns:wps="http://schemas.microsoft.com/office/word/2010/wordprocessingShape" mc:Ignorable="w14 w15 w16se w16cid w16 w16cex w16sdtdh w16sdtfl w16du wp14">
   <w15:commentEx w15:paraId="41C6C97A" w15:done="0"/>
   <w15:commentEx w15:paraId="708CDE84" w15:done="0"/>
   <w15:commentEx w15:paraId="4FD1F5F5" w15:done="0"/>
@@ -22455,7 +22410,7 @@
 </file>
 
 <file path=word/commentsIds.xml><?xml version="1.0" encoding="utf-8"?>
-<w16cid:commentsIds xmlns:wpc="http://schemas.microsoft.com/office/word/2010/wordprocessingCanvas" xmlns:cx="http://schemas.microsoft.com/office/drawing/2014/chartex" xmlns:cx1="http://schemas.microsoft.com/office/drawing/2015/9/8/chartex" xmlns:cx2="http://schemas.microsoft.com/office/drawing/2015/10/21/chartex" xmlns:cx3="http://schemas.microsoft.com/office/drawing/2016/5/9/chartex" xmlns:cx4="http://schemas.microsoft.com/office/drawing/2016/5/10/chartex" xmlns:cx5="http://schemas.microsoft.com/office/drawing/2016/5/11/chartex" xmlns:cx6="http://schemas.microsoft.com/office/drawing/2016/5/12/chartex" xmlns:cx7="http://schemas.microsoft.com/office/drawing/2016/5/13/chartex" xmlns:cx8="http://schemas.microsoft.com/office/drawing/2016/5/14/chartex" xmlns:mc="http://schemas.openxmlformats.org/markup-compatibility/2006" xmlns:aink="http://schemas.microsoft.com/office/drawing/2016/ink" xmlns:am3d="http://schemas.microsoft.com/office/drawing/2017/model3d" xmlns:o="urn:schemas-microsoft-com:office:office" xmlns:r="http://schemas.openxmlformats.org/officeDocument/2006/relationships" xmlns:m="http://schemas.openxmlformats.org/officeDocument/2006/math" xmlns:v="urn:schemas-microsoft-com:vml" xmlns:wp14="http://schemas.microsoft.com/office/word/2010/wordprocessingDrawing" xmlns:wp="http://schemas.openxmlformats.org/drawingml/2006/wordprocessingDrawing" xmlns:w10="urn:schemas-microsoft-com:office:word" xmlns:w="http://schemas.openxmlformats.org/wordprocessingml/2006/main" xmlns:w14="http://schemas.microsoft.com/office/word/2010/wordml" xmlns:w15="http://schemas.microsoft.com/office/word/2012/wordml" xmlns:w16cid="http://schemas.microsoft.com/office/word/2016/wordml/cid" xmlns:w16se="http://schemas.microsoft.com/office/word/2015/wordml/symex" xmlns:wpg="http://schemas.microsoft.com/office/word/2010/wordprocessingGroup" xmlns:wpi="http://schemas.microsoft.com/office/word/2010/wordprocessingInk" xmlns:wne="http://schemas.microsoft.com/office/word/2006/wordml" xmlns:wps="http://schemas.microsoft.com/office/word/2010/wordprocessingShape" mc:Ignorable="w14 w15 w16se w16cid wp14">
+<w16cid:commentsIds xmlns:wpc="http://schemas.microsoft.com/office/word/2010/wordprocessingCanvas" xmlns:cx="http://schemas.microsoft.com/office/drawing/2014/chartex" xmlns:cx1="http://schemas.microsoft.com/office/drawing/2015/9/8/chartex" xmlns:cx2="http://schemas.microsoft.com/office/drawing/2015/10/21/chartex" xmlns:cx3="http://schemas.microsoft.com/office/drawing/2016/5/9/chartex" xmlns:cx4="http://schemas.microsoft.com/office/drawing/2016/5/10/chartex" xmlns:cx5="http://schemas.microsoft.com/office/drawing/2016/5/11/chartex" xmlns:cx6="http://schemas.microsoft.com/office/drawing/2016/5/12/chartex" xmlns:cx7="http://schemas.microsoft.com/office/drawing/2016/5/13/chartex" xmlns:cx8="http://schemas.microsoft.com/office/drawing/2016/5/14/chartex" xmlns:mc="http://schemas.openxmlformats.org/markup-compatibility/2006" xmlns:aink="http://schemas.microsoft.com/office/drawing/2016/ink" xmlns:am3d="http://schemas.microsoft.com/office/drawing/2017/model3d" xmlns:o="urn:schemas-microsoft-com:office:office" xmlns:oel="http://schemas.microsoft.com/office/2019/extlst" xmlns:r="http://schemas.openxmlformats.org/officeDocument/2006/relationships" xmlns:m="http://schemas.openxmlformats.org/officeDocument/2006/math" xmlns:v="urn:schemas-microsoft-com:vml" xmlns:wp14="http://schemas.microsoft.com/office/word/2010/wordprocessingDrawing" xmlns:wp="http://schemas.openxmlformats.org/drawingml/2006/wordprocessingDrawing" xmlns:w10="urn:schemas-microsoft-com:office:word" xmlns:w="http://schemas.openxmlformats.org/wordprocessingml/2006/main" xmlns:w14="http://schemas.microsoft.com/office/word/2010/wordml" xmlns:w15="http://schemas.microsoft.com/office/word/2012/wordml" xmlns:w16cex="http://schemas.microsoft.com/office/word/2018/wordml/cex" xmlns:w16cid="http://schemas.microsoft.com/office/word/2016/wordml/cid" xmlns:w16="http://schemas.microsoft.com/office/word/2018/wordml" xmlns:w16du="http://schemas.microsoft.com/office/word/2023/wordml/word16du" xmlns:w16sdtdh="http://schemas.microsoft.com/office/word/2020/wordml/sdtdatahash" xmlns:w16sdtfl="http://schemas.microsoft.com/office/word/2024/wordml/sdtformatlock" xmlns:w16se="http://schemas.microsoft.com/office/word/2015/wordml/symex" xmlns:wpg="http://schemas.microsoft.com/office/word/2010/wordprocessingGroup" xmlns:wpi="http://schemas.microsoft.com/office/word/2010/wordprocessingInk" xmlns:wne="http://schemas.microsoft.com/office/word/2006/wordml" xmlns:wps="http://schemas.microsoft.com/office/word/2010/wordprocessingShape" mc:Ignorable="w14 w15 w16se w16cid w16 w16cex w16sdtdh w16sdtfl w16du wp14">
   <w16cid:commentId w16cid:paraId="41C6C97A" w16cid:durableId="2B2772D4"/>
   <w16cid:commentId w16cid:paraId="708CDE84" w16cid:durableId="2B2785ED"/>
   <w16cid:commentId w16cid:paraId="4FD1F5F5" w16cid:durableId="2B278B7F"/>
@@ -22467,7 +22422,7 @@
 </file>
 
 <file path=word/endnotes.xml><?xml version="1.0" encoding="utf-8"?>
-<w:endnotes xmlns:wpc="http://schemas.microsoft.com/office/word/2010/wordprocessingCanvas" xmlns:cx="http://schemas.microsoft.com/office/drawing/2014/chartex" xmlns:cx1="http://schemas.microsoft.com/office/drawing/2015/9/8/chartex" xmlns:cx2="http://schemas.microsoft.com/office/drawing/2015/10/21/chartex" xmlns:cx3="http://schemas.microsoft.com/office/drawing/2016/5/9/chartex" xmlns:cx4="http://schemas.microsoft.com/office/drawing/2016/5/10/chartex" xmlns:cx5="http://schemas.microsoft.com/office/drawing/2016/5/11/chartex" xmlns:cx6="http://schemas.microsoft.com/office/drawing/2016/5/12/chartex" xmlns:cx7="http://schemas.microsoft.com/office/drawing/2016/5/13/chartex" xmlns:cx8="http://schemas.microsoft.com/office/drawing/2016/5/14/chartex" xmlns:mc="http://schemas.openxmlformats.org/markup-compatibility/2006" xmlns:aink="http://schemas.microsoft.com/office/drawing/2016/ink" xmlns:am3d="http://schemas.microsoft.com/office/drawing/2017/model3d" xmlns:o="urn:schemas-microsoft-com:office:office" xmlns:r="http://schemas.openxmlformats.org/officeDocument/2006/relationships" xmlns:m="http://schemas.openxmlformats.org/officeDocument/2006/math" xmlns:v="urn:schemas-microsoft-com:vml" xmlns:wp14="http://schemas.microsoft.com/office/word/2010/wordprocessingDrawing" xmlns:wp="http://schemas.openxmlformats.org/drawingml/2006/wordprocessingDrawing" xmlns:w10="urn:schemas-microsoft-com:office:word" xmlns:w="http://schemas.openxmlformats.org/wordprocessingml/2006/main" xmlns:w14="http://schemas.microsoft.com/office/word/2010/wordml" xmlns:w15="http://schemas.microsoft.com/office/word/2012/wordml" xmlns:w16cid="http://schemas.microsoft.com/office/word/2016/wordml/cid" xmlns:w16se="http://schemas.microsoft.com/office/word/2015/wordml/symex" xmlns:wpg="http://schemas.microsoft.com/office/word/2010/wordprocessingGroup" xmlns:wpi="http://schemas.microsoft.com/office/word/2010/wordprocessingInk" xmlns:wne="http://schemas.microsoft.com/office/word/2006/wordml" xmlns:wps="http://schemas.microsoft.com/office/word/2010/wordprocessingShape" mc:Ignorable="w14 w15 w16se w16cid wp14">
+<w:endnotes xmlns:wpc="http://schemas.microsoft.com/office/word/2010/wordprocessingCanvas" xmlns:cx="http://schemas.microsoft.com/office/drawing/2014/chartex" xmlns:cx1="http://schemas.microsoft.com/office/drawing/2015/9/8/chartex" xmlns:cx2="http://schemas.microsoft.com/office/drawing/2015/10/21/chartex" xmlns:cx3="http://schemas.microsoft.com/office/drawing/2016/5/9/chartex" xmlns:cx4="http://schemas.microsoft.com/office/drawing/2016/5/10/chartex" xmlns:cx5="http://schemas.microsoft.com/office/drawing/2016/5/11/chartex" xmlns:cx6="http://schemas.microsoft.com/office/drawing/2016/5/12/chartex" xmlns:cx7="http://schemas.microsoft.com/office/drawing/2016/5/13/chartex" xmlns:cx8="http://schemas.microsoft.com/office/drawing/2016/5/14/chartex" xmlns:mc="http://schemas.openxmlformats.org/markup-compatibility/2006" xmlns:aink="http://schemas.microsoft.com/office/drawing/2016/ink" xmlns:am3d="http://schemas.microsoft.com/office/drawing/2017/model3d" xmlns:o="urn:schemas-microsoft-com:office:office" xmlns:oel="http://schemas.microsoft.com/office/2019/extlst" xmlns:r="http://schemas.openxmlformats.org/officeDocument/2006/relationships" xmlns:m="http://schemas.openxmlformats.org/officeDocument/2006/math" xmlns:v="urn:schemas-microsoft-com:vml" xmlns:wp14="http://schemas.microsoft.com/office/word/2010/wordprocessingDrawing" xmlns:wp="http://schemas.openxmlformats.org/drawingml/2006/wordprocessingDrawing" xmlns:w10="urn:schemas-microsoft-com:office:word" xmlns:w="http://schemas.openxmlformats.org/wordprocessingml/2006/main" xmlns:w14="http://schemas.microsoft.com/office/word/2010/wordml" xmlns:w15="http://schemas.microsoft.com/office/word/2012/wordml" xmlns:w16cex="http://schemas.microsoft.com/office/word/2018/wordml/cex" xmlns:w16cid="http://schemas.microsoft.com/office/word/2016/wordml/cid" xmlns:w16="http://schemas.microsoft.com/office/word/2018/wordml" xmlns:w16du="http://schemas.microsoft.com/office/word/2023/wordml/word16du" xmlns:w16sdtdh="http://schemas.microsoft.com/office/word/2020/wordml/sdtdatahash" xmlns:w16sdtfl="http://schemas.microsoft.com/office/word/2024/wordml/sdtformatlock" xmlns:w16se="http://schemas.microsoft.com/office/word/2015/wordml/symex" xmlns:wpg="http://schemas.microsoft.com/office/word/2010/wordprocessingGroup" xmlns:wpi="http://schemas.microsoft.com/office/word/2010/wordprocessingInk" xmlns:wne="http://schemas.microsoft.com/office/word/2006/wordml" xmlns:wps="http://schemas.microsoft.com/office/word/2010/wordprocessingShape" mc:Ignorable="w14 w15 w16se w16cid w16 w16cex w16sdtdh w16sdtfl w16du wp14">
   <w:endnote w:type="separator" w:id="-1">
     <w:p>
       <w:pPr>
@@ -22492,7 +22447,7 @@
 </file>
 
 <file path=word/footer1.xml><?xml version="1.0" encoding="utf-8"?>
-<w:ftr xmlns:wpc="http://schemas.microsoft.com/office/word/2010/wordprocessingCanvas" xmlns:cx="http://schemas.microsoft.com/office/drawing/2014/chartex" xmlns:cx1="http://schemas.microsoft.com/office/drawing/2015/9/8/chartex" xmlns:cx2="http://schemas.microsoft.com/office/drawing/2015/10/21/chartex" xmlns:cx3="http://schemas.microsoft.com/office/drawing/2016/5/9/chartex" xmlns:cx4="http://schemas.microsoft.com/office/drawing/2016/5/10/chartex" xmlns:cx5="http://schemas.microsoft.com/office/drawing/2016/5/11/chartex" xmlns:cx6="http://schemas.microsoft.com/office/drawing/2016/5/12/chartex" xmlns:cx7="http://schemas.microsoft.com/office/drawing/2016/5/13/chartex" xmlns:cx8="http://schemas.microsoft.com/office/drawing/2016/5/14/chartex" xmlns:mc="http://schemas.openxmlformats.org/markup-compatibility/2006" xmlns:aink="http://schemas.microsoft.com/office/drawing/2016/ink" xmlns:am3d="http://schemas.microsoft.com/office/drawing/2017/model3d" xmlns:o="urn:schemas-microsoft-com:office:office" xmlns:r="http://schemas.openxmlformats.org/officeDocument/2006/relationships" xmlns:m="http://schemas.openxmlformats.org/officeDocument/2006/math" xmlns:v="urn:schemas-microsoft-com:vml" xmlns:wp14="http://schemas.microsoft.com/office/word/2010/wordprocessingDrawing" xmlns:wp="http://schemas.openxmlformats.org/drawingml/2006/wordprocessingDrawing" xmlns:w10="urn:schemas-microsoft-com:office:word" xmlns:w="http://schemas.openxmlformats.org/wordprocessingml/2006/main" xmlns:w14="http://schemas.microsoft.com/office/word/2010/wordml" xmlns:w15="http://schemas.microsoft.com/office/word/2012/wordml" xmlns:w16cid="http://schemas.microsoft.com/office/word/2016/wordml/cid" xmlns:w16se="http://schemas.microsoft.com/office/word/2015/wordml/symex" xmlns:wpg="http://schemas.microsoft.com/office/word/2010/wordprocessingGroup" xmlns:wpi="http://schemas.microsoft.com/office/word/2010/wordprocessingInk" xmlns:wne="http://schemas.microsoft.com/office/word/2006/wordml" xmlns:wps="http://schemas.microsoft.com/office/word/2010/wordprocessingShape" mc:Ignorable="w14 w15 w16se w16cid wp14">
+<w:ftr xmlns:wpc="http://schemas.microsoft.com/office/word/2010/wordprocessingCanvas" xmlns:cx="http://schemas.microsoft.com/office/drawing/2014/chartex" xmlns:cx1="http://schemas.microsoft.com/office/drawing/2015/9/8/chartex" xmlns:cx2="http://schemas.microsoft.com/office/drawing/2015/10/21/chartex" xmlns:cx3="http://schemas.microsoft.com/office/drawing/2016/5/9/chartex" xmlns:cx4="http://schemas.microsoft.com/office/drawing/2016/5/10/chartex" xmlns:cx5="http://schemas.microsoft.com/office/drawing/2016/5/11/chartex" xmlns:cx6="http://schemas.microsoft.com/office/drawing/2016/5/12/chartex" xmlns:cx7="http://schemas.microsoft.com/office/drawing/2016/5/13/chartex" xmlns:cx8="http://schemas.microsoft.com/office/drawing/2016/5/14/chartex" xmlns:mc="http://schemas.openxmlformats.org/markup-compatibility/2006" xmlns:aink="http://schemas.microsoft.com/office/drawing/2016/ink" xmlns:am3d="http://schemas.microsoft.com/office/drawing/2017/model3d" xmlns:o="urn:schemas-microsoft-com:office:office" xmlns:oel="http://schemas.microsoft.com/office/2019/extlst" xmlns:r="http://schemas.openxmlformats.org/officeDocument/2006/relationships" xmlns:m="http://schemas.openxmlformats.org/officeDocument/2006/math" xmlns:v="urn:schemas-microsoft-com:vml" xmlns:wp14="http://schemas.microsoft.com/office/word/2010/wordprocessingDrawing" xmlns:wp="http://schemas.openxmlformats.org/drawingml/2006/wordprocessingDrawing" xmlns:w10="urn:schemas-microsoft-com:office:word" xmlns:w="http://schemas.openxmlformats.org/wordprocessingml/2006/main" xmlns:w14="http://schemas.microsoft.com/office/word/2010/wordml" xmlns:w15="http://schemas.microsoft.com/office/word/2012/wordml" xmlns:w16cex="http://schemas.microsoft.com/office/word/2018/wordml/cex" xmlns:w16cid="http://schemas.microsoft.com/office/word/2016/wordml/cid" xmlns:w16="http://schemas.microsoft.com/office/word/2018/wordml" xmlns:w16du="http://schemas.microsoft.com/office/word/2023/wordml/word16du" xmlns:w16sdtdh="http://schemas.microsoft.com/office/word/2020/wordml/sdtdatahash" xmlns:w16sdtfl="http://schemas.microsoft.com/office/word/2024/wordml/sdtformatlock" xmlns:w16se="http://schemas.microsoft.com/office/word/2015/wordml/symex" xmlns:wpg="http://schemas.microsoft.com/office/word/2010/wordprocessingGroup" xmlns:wpi="http://schemas.microsoft.com/office/word/2010/wordprocessingInk" xmlns:wne="http://schemas.microsoft.com/office/word/2006/wordml" xmlns:wps="http://schemas.microsoft.com/office/word/2010/wordprocessingShape" mc:Ignorable="w14 w15 w16se w16cid w16 w16cex w16sdtdh w16sdtfl w16du wp14">
   <w:sdt>
     <w:sdtPr>
       <w:id w:val="-2011367509"/>
@@ -22534,7 +22489,7 @@
 </file>
 
 <file path=word/footnotes.xml><?xml version="1.0" encoding="utf-8"?>
-<w:footnotes xmlns:wpc="http://schemas.microsoft.com/office/word/2010/wordprocessingCanvas" xmlns:cx="http://schemas.microsoft.com/office/drawing/2014/chartex" xmlns:cx1="http://schemas.microsoft.com/office/drawing/2015/9/8/chartex" xmlns:cx2="http://schemas.microsoft.com/office/drawing/2015/10/21/chartex" xmlns:cx3="http://schemas.microsoft.com/office/drawing/2016/5/9/chartex" xmlns:cx4="http://schemas.microsoft.com/office/drawing/2016/5/10/chartex" xmlns:cx5="http://schemas.microsoft.com/office/drawing/2016/5/11/chartex" xmlns:cx6="http://schemas.microsoft.com/office/drawing/2016/5/12/chartex" xmlns:cx7="http://schemas.microsoft.com/office/drawing/2016/5/13/chartex" xmlns:cx8="http://schemas.microsoft.com/office/drawing/2016/5/14/chartex" xmlns:mc="http://schemas.openxmlformats.org/markup-compatibility/2006" xmlns:aink="http://schemas.microsoft.com/office/drawing/2016/ink" xmlns:am3d="http://schemas.microsoft.com/office/drawing/2017/model3d" xmlns:o="urn:schemas-microsoft-com:office:office" xmlns:r="http://schemas.openxmlformats.org/officeDocument/2006/relationships" xmlns:m="http://schemas.openxmlformats.org/officeDocument/2006/math" xmlns:v="urn:schemas-microsoft-com:vml" xmlns:wp14="http://schemas.microsoft.com/office/word/2010/wordprocessingDrawing" xmlns:wp="http://schemas.openxmlformats.org/drawingml/2006/wordprocessingDrawing" xmlns:w10="urn:schemas-microsoft-com:office:word" xmlns:w="http://schemas.openxmlformats.org/wordprocessingml/2006/main" xmlns:w14="http://schemas.microsoft.com/office/word/2010/wordml" xmlns:w15="http://schemas.microsoft.com/office/word/2012/wordml" xmlns:w16cid="http://schemas.microsoft.com/office/word/2016/wordml/cid" xmlns:w16se="http://schemas.microsoft.com/office/word/2015/wordml/symex" xmlns:wpg="http://schemas.microsoft.com/office/word/2010/wordprocessingGroup" xmlns:wpi="http://schemas.microsoft.com/office/word/2010/wordprocessingInk" xmlns:wne="http://schemas.microsoft.com/office/word/2006/wordml" xmlns:wps="http://schemas.microsoft.com/office/word/2010/wordprocessingShape" mc:Ignorable="w14 w15 w16se w16cid wp14">
+<w:footnotes xmlns:wpc="http://schemas.microsoft.com/office/word/2010/wordprocessingCanvas" xmlns:cx="http://schemas.microsoft.com/office/drawing/2014/chartex" xmlns:cx1="http://schemas.microsoft.com/office/drawing/2015/9/8/chartex" xmlns:cx2="http://schemas.microsoft.com/office/drawing/2015/10/21/chartex" xmlns:cx3="http://schemas.microsoft.com/office/drawing/2016/5/9/chartex" xmlns:cx4="http://schemas.microsoft.com/office/drawing/2016/5/10/chartex" xmlns:cx5="http://schemas.microsoft.com/office/drawing/2016/5/11/chartex" xmlns:cx6="http://schemas.microsoft.com/office/drawing/2016/5/12/chartex" xmlns:cx7="http://schemas.microsoft.com/office/drawing/2016/5/13/chartex" xmlns:cx8="http://schemas.microsoft.com/office/drawing/2016/5/14/chartex" xmlns:mc="http://schemas.openxmlformats.org/markup-compatibility/2006" xmlns:aink="http://schemas.microsoft.com/office/drawing/2016/ink" xmlns:am3d="http://schemas.microsoft.com/office/drawing/2017/model3d" xmlns:o="urn:schemas-microsoft-com:office:office" xmlns:oel="http://schemas.microsoft.com/office/2019/extlst" xmlns:r="http://schemas.openxmlformats.org/officeDocument/2006/relationships" xmlns:m="http://schemas.openxmlformats.org/officeDocument/2006/math" xmlns:v="urn:schemas-microsoft-com:vml" xmlns:wp14="http://schemas.microsoft.com/office/word/2010/wordprocessingDrawing" xmlns:wp="http://schemas.openxmlformats.org/drawingml/2006/wordprocessingDrawing" xmlns:w10="urn:schemas-microsoft-com:office:word" xmlns:w="http://schemas.openxmlformats.org/wordprocessingml/2006/main" xmlns:w14="http://schemas.microsoft.com/office/word/2010/wordml" xmlns:w15="http://schemas.microsoft.com/office/word/2012/wordml" xmlns:w16cex="http://schemas.microsoft.com/office/word/2018/wordml/cex" xmlns:w16cid="http://schemas.microsoft.com/office/word/2016/wordml/cid" xmlns:w16="http://schemas.microsoft.com/office/word/2018/wordml" xmlns:w16du="http://schemas.microsoft.com/office/word/2023/wordml/word16du" xmlns:w16sdtdh="http://schemas.microsoft.com/office/word/2020/wordml/sdtdatahash" xmlns:w16sdtfl="http://schemas.microsoft.com/office/word/2024/wordml/sdtformatlock" xmlns:w16se="http://schemas.microsoft.com/office/word/2015/wordml/symex" xmlns:wpg="http://schemas.microsoft.com/office/word/2010/wordprocessingGroup" xmlns:wpi="http://schemas.microsoft.com/office/word/2010/wordprocessingInk" xmlns:wne="http://schemas.microsoft.com/office/word/2006/wordml" xmlns:wps="http://schemas.microsoft.com/office/word/2010/wordprocessingShape" mc:Ignorable="w14 w15 w16se w16cid w16 w16cex w16sdtdh w16sdtfl w16du wp14">
   <w:footnote w:type="separator" w:id="-1">
     <w:p>
       <w:pPr>
@@ -22559,7 +22514,7 @@
 </file>
 
 <file path=word/header1.xml><?xml version="1.0" encoding="utf-8"?>
-<w:hdr xmlns:wpc="http://schemas.microsoft.com/office/word/2010/wordprocessingCanvas" xmlns:cx="http://schemas.microsoft.com/office/drawing/2014/chartex" xmlns:cx1="http://schemas.microsoft.com/office/drawing/2015/9/8/chartex" xmlns:cx2="http://schemas.microsoft.com/office/drawing/2015/10/21/chartex" xmlns:cx3="http://schemas.microsoft.com/office/drawing/2016/5/9/chartex" xmlns:cx4="http://schemas.microsoft.com/office/drawing/2016/5/10/chartex" xmlns:cx5="http://schemas.microsoft.com/office/drawing/2016/5/11/chartex" xmlns:cx6="http://schemas.microsoft.com/office/drawing/2016/5/12/chartex" xmlns:cx7="http://schemas.microsoft.com/office/drawing/2016/5/13/chartex" xmlns:cx8="http://schemas.microsoft.com/office/drawing/2016/5/14/chartex" xmlns:mc="http://schemas.openxmlformats.org/markup-compatibility/2006" xmlns:aink="http://schemas.microsoft.com/office/drawing/2016/ink" xmlns:am3d="http://schemas.microsoft.com/office/drawing/2017/model3d" xmlns:o="urn:schemas-microsoft-com:office:office" xmlns:r="http://schemas.openxmlformats.org/officeDocument/2006/relationships" xmlns:m="http://schemas.openxmlformats.org/officeDocument/2006/math" xmlns:v="urn:schemas-microsoft-com:vml" xmlns:wp14="http://schemas.microsoft.com/office/word/2010/wordprocessingDrawing" xmlns:wp="http://schemas.openxmlformats.org/drawingml/2006/wordprocessingDrawing" xmlns:w10="urn:schemas-microsoft-com:office:word" xmlns:w="http://schemas.openxmlformats.org/wordprocessingml/2006/main" xmlns:w14="http://schemas.microsoft.com/office/word/2010/wordml" xmlns:w15="http://schemas.microsoft.com/office/word/2012/wordml" xmlns:w16cid="http://schemas.microsoft.com/office/word/2016/wordml/cid" xmlns:w16se="http://schemas.microsoft.com/office/word/2015/wordml/symex" xmlns:wpg="http://schemas.microsoft.com/office/word/2010/wordprocessingGroup" xmlns:wpi="http://schemas.microsoft.com/office/word/2010/wordprocessingInk" xmlns:wne="http://schemas.microsoft.com/office/word/2006/wordml" xmlns:wps="http://schemas.microsoft.com/office/word/2010/wordprocessingShape" mc:Ignorable="w14 w15 w16se w16cid wp14">
+<w:hdr xmlns:wpc="http://schemas.microsoft.com/office/word/2010/wordprocessingCanvas" xmlns:cx="http://schemas.microsoft.com/office/drawing/2014/chartex" xmlns:cx1="http://schemas.microsoft.com/office/drawing/2015/9/8/chartex" xmlns:cx2="http://schemas.microsoft.com/office/drawing/2015/10/21/chartex" xmlns:cx3="http://schemas.microsoft.com/office/drawing/2016/5/9/chartex" xmlns:cx4="http://schemas.microsoft.com/office/drawing/2016/5/10/chartex" xmlns:cx5="http://schemas.microsoft.com/office/drawing/2016/5/11/chartex" xmlns:cx6="http://schemas.microsoft.com/office/drawing/2016/5/12/chartex" xmlns:cx7="http://schemas.microsoft.com/office/drawing/2016/5/13/chartex" xmlns:cx8="http://schemas.microsoft.com/office/drawing/2016/5/14/chartex" xmlns:mc="http://schemas.openxmlformats.org/markup-compatibility/2006" xmlns:aink="http://schemas.microsoft.com/office/drawing/2016/ink" xmlns:am3d="http://schemas.microsoft.com/office/drawing/2017/model3d" xmlns:o="urn:schemas-microsoft-com:office:office" xmlns:oel="http://schemas.microsoft.com/office/2019/extlst" xmlns:r="http://schemas.openxmlformats.org/officeDocument/2006/relationships" xmlns:m="http://schemas.openxmlformats.org/officeDocument/2006/math" xmlns:v="urn:schemas-microsoft-com:vml" xmlns:wp14="http://schemas.microsoft.com/office/word/2010/wordprocessingDrawing" xmlns:wp="http://schemas.openxmlformats.org/drawingml/2006/wordprocessingDrawing" xmlns:w10="urn:schemas-microsoft-com:office:word" xmlns:w="http://schemas.openxmlformats.org/wordprocessingml/2006/main" xmlns:w14="http://schemas.microsoft.com/office/word/2010/wordml" xmlns:w15="http://schemas.microsoft.com/office/word/2012/wordml" xmlns:w16cex="http://schemas.microsoft.com/office/word/2018/wordml/cex" xmlns:w16cid="http://schemas.microsoft.com/office/word/2016/wordml/cid" xmlns:w16="http://schemas.microsoft.com/office/word/2018/wordml" xmlns:w16du="http://schemas.microsoft.com/office/word/2023/wordml/word16du" xmlns:w16sdtdh="http://schemas.microsoft.com/office/word/2020/wordml/sdtdatahash" xmlns:w16sdtfl="http://schemas.microsoft.com/office/word/2024/wordml/sdtformatlock" xmlns:w16se="http://schemas.microsoft.com/office/word/2015/wordml/symex" xmlns:wpg="http://schemas.microsoft.com/office/word/2010/wordprocessingGroup" xmlns:wpi="http://schemas.microsoft.com/office/word/2010/wordprocessingInk" xmlns:wne="http://schemas.microsoft.com/office/word/2006/wordml" xmlns:wps="http://schemas.microsoft.com/office/word/2010/wordprocessingShape" mc:Ignorable="w14 w15 w16se w16cid w16 w16cex w16sdtdh w16sdtfl w16du wp14">
   <w:p>
     <w:pPr>
       <w:pStyle w:val="Kopfzeile"/>
@@ -22587,7 +22542,7 @@
 </file>
 
 <file path=word/header2.xml><?xml version="1.0" encoding="utf-8"?>
-<w:hdr xmlns:wpc="http://schemas.microsoft.com/office/word/2010/wordprocessingCanvas" xmlns:cx="http://schemas.microsoft.com/office/drawing/2014/chartex" xmlns:cx1="http://schemas.microsoft.com/office/drawing/2015/9/8/chartex" xmlns:cx2="http://schemas.microsoft.com/office/drawing/2015/10/21/chartex" xmlns:cx3="http://schemas.microsoft.com/office/drawing/2016/5/9/chartex" xmlns:cx4="http://schemas.microsoft.com/office/drawing/2016/5/10/chartex" xmlns:cx5="http://schemas.microsoft.com/office/drawing/2016/5/11/chartex" xmlns:cx6="http://schemas.microsoft.com/office/drawing/2016/5/12/chartex" xmlns:cx7="http://schemas.microsoft.com/office/drawing/2016/5/13/chartex" xmlns:cx8="http://schemas.microsoft.com/office/drawing/2016/5/14/chartex" xmlns:mc="http://schemas.openxmlformats.org/markup-compatibility/2006" xmlns:aink="http://schemas.microsoft.com/office/drawing/2016/ink" xmlns:am3d="http://schemas.microsoft.com/office/drawing/2017/model3d" xmlns:o="urn:schemas-microsoft-com:office:office" xmlns:r="http://schemas.openxmlformats.org/officeDocument/2006/relationships" xmlns:m="http://schemas.openxmlformats.org/officeDocument/2006/math" xmlns:v="urn:schemas-microsoft-com:vml" xmlns:wp14="http://schemas.microsoft.com/office/word/2010/wordprocessingDrawing" xmlns:wp="http://schemas.openxmlformats.org/drawingml/2006/wordprocessingDrawing" xmlns:w10="urn:schemas-microsoft-com:office:word" xmlns:w="http://schemas.openxmlformats.org/wordprocessingml/2006/main" xmlns:w14="http://schemas.microsoft.com/office/word/2010/wordml" xmlns:w15="http://schemas.microsoft.com/office/word/2012/wordml" xmlns:w16cid="http://schemas.microsoft.com/office/word/2016/wordml/cid" xmlns:w16se="http://schemas.microsoft.com/office/word/2015/wordml/symex" xmlns:wpg="http://schemas.microsoft.com/office/word/2010/wordprocessingGroup" xmlns:wpi="http://schemas.microsoft.com/office/word/2010/wordprocessingInk" xmlns:wne="http://schemas.microsoft.com/office/word/2006/wordml" xmlns:wps="http://schemas.microsoft.com/office/word/2010/wordprocessingShape" mc:Ignorable="w14 w15 w16se w16cid wp14">
+<w:hdr xmlns:wpc="http://schemas.microsoft.com/office/word/2010/wordprocessingCanvas" xmlns:cx="http://schemas.microsoft.com/office/drawing/2014/chartex" xmlns:cx1="http://schemas.microsoft.com/office/drawing/2015/9/8/chartex" xmlns:cx2="http://schemas.microsoft.com/office/drawing/2015/10/21/chartex" xmlns:cx3="http://schemas.microsoft.com/office/drawing/2016/5/9/chartex" xmlns:cx4="http://schemas.microsoft.com/office/drawing/2016/5/10/chartex" xmlns:cx5="http://schemas.microsoft.com/office/drawing/2016/5/11/chartex" xmlns:cx6="http://schemas.microsoft.com/office/drawing/2016/5/12/chartex" xmlns:cx7="http://schemas.microsoft.com/office/drawing/2016/5/13/chartex" xmlns:cx8="http://schemas.microsoft.com/office/drawing/2016/5/14/chartex" xmlns:mc="http://schemas.openxmlformats.org/markup-compatibility/2006" xmlns:aink="http://schemas.microsoft.com/office/drawing/2016/ink" xmlns:am3d="http://schemas.microsoft.com/office/drawing/2017/model3d" xmlns:o="urn:schemas-microsoft-com:office:office" xmlns:oel="http://schemas.microsoft.com/office/2019/extlst" xmlns:r="http://schemas.openxmlformats.org/officeDocument/2006/relationships" xmlns:m="http://schemas.openxmlformats.org/officeDocument/2006/math" xmlns:v="urn:schemas-microsoft-com:vml" xmlns:wp14="http://schemas.microsoft.com/office/word/2010/wordprocessingDrawing" xmlns:wp="http://schemas.openxmlformats.org/drawingml/2006/wordprocessingDrawing" xmlns:w10="urn:schemas-microsoft-com:office:word" xmlns:w="http://schemas.openxmlformats.org/wordprocessingml/2006/main" xmlns:w14="http://schemas.microsoft.com/office/word/2010/wordml" xmlns:w15="http://schemas.microsoft.com/office/word/2012/wordml" xmlns:w16cex="http://schemas.microsoft.com/office/word/2018/wordml/cex" xmlns:w16cid="http://schemas.microsoft.com/office/word/2016/wordml/cid" xmlns:w16="http://schemas.microsoft.com/office/word/2018/wordml" xmlns:w16du="http://schemas.microsoft.com/office/word/2023/wordml/word16du" xmlns:w16sdtdh="http://schemas.microsoft.com/office/word/2020/wordml/sdtdatahash" xmlns:w16sdtfl="http://schemas.microsoft.com/office/word/2024/wordml/sdtformatlock" xmlns:w16se="http://schemas.microsoft.com/office/word/2015/wordml/symex" xmlns:wpg="http://schemas.microsoft.com/office/word/2010/wordprocessingGroup" xmlns:wpi="http://schemas.microsoft.com/office/word/2010/wordprocessingInk" xmlns:wne="http://schemas.microsoft.com/office/word/2006/wordml" xmlns:wps="http://schemas.microsoft.com/office/word/2010/wordprocessingShape" mc:Ignorable="w14 w15 w16se w16cid w16 w16cex w16sdtdh w16sdtfl w16du wp14">
   <w:p>
     <w:pPr>
       <w:pStyle w:val="Kopfzeile"/>
@@ -22621,7 +22576,7 @@
 </file>
 
 <file path=word/numbering.xml><?xml version="1.0" encoding="utf-8"?>
-<w:numbering xmlns:wpc="http://schemas.microsoft.com/office/word/2010/wordprocessingCanvas" xmlns:cx="http://schemas.microsoft.com/office/drawing/2014/chartex" xmlns:cx1="http://schemas.microsoft.com/office/drawing/2015/9/8/chartex" xmlns:cx2="http://schemas.microsoft.com/office/drawing/2015/10/21/chartex" xmlns:cx3="http://schemas.microsoft.com/office/drawing/2016/5/9/chartex" xmlns:cx4="http://schemas.microsoft.com/office/drawing/2016/5/10/chartex" xmlns:cx5="http://schemas.microsoft.com/office/drawing/2016/5/11/chartex" xmlns:cx6="http://schemas.microsoft.com/office/drawing/2016/5/12/chartex" xmlns:cx7="http://schemas.microsoft.com/office/drawing/2016/5/13/chartex" xmlns:cx8="http://schemas.microsoft.com/office/drawing/2016/5/14/chartex" xmlns:mc="http://schemas.openxmlformats.org/markup-compatibility/2006" xmlns:aink="http://schemas.microsoft.com/office/drawing/2016/ink" xmlns:am3d="http://schemas.microsoft.com/office/drawing/2017/model3d" xmlns:o="urn:schemas-microsoft-com:office:office" xmlns:r="http://schemas.openxmlformats.org/officeDocument/2006/relationships" xmlns:m="http://schemas.openxmlformats.org/officeDocument/2006/math" xmlns:v="urn:schemas-microsoft-com:vml" xmlns:wp14="http://schemas.microsoft.com/office/word/2010/wordprocessingDrawing" xmlns:wp="http://schemas.openxmlformats.org/drawingml/2006/wordprocessingDrawing" xmlns:w10="urn:schemas-microsoft-com:office:word" xmlns:w="http://schemas.openxmlformats.org/wordprocessingml/2006/main" xmlns:w14="http://schemas.microsoft.com/office/word/2010/wordml" xmlns:w15="http://schemas.microsoft.com/office/word/2012/wordml" xmlns:w16cid="http://schemas.microsoft.com/office/word/2016/wordml/cid" xmlns:w16se="http://schemas.microsoft.com/office/word/2015/wordml/symex" xmlns:wpg="http://schemas.microsoft.com/office/word/2010/wordprocessingGroup" xmlns:wpi="http://schemas.microsoft.com/office/word/2010/wordprocessingInk" xmlns:wne="http://schemas.microsoft.com/office/word/2006/wordml" xmlns:wps="http://schemas.microsoft.com/office/word/2010/wordprocessingShape" mc:Ignorable="w14 w15 w16se w16cid wp14">
+<w:numbering xmlns:wpc="http://schemas.microsoft.com/office/word/2010/wordprocessingCanvas" xmlns:cx="http://schemas.microsoft.com/office/drawing/2014/chartex" xmlns:cx1="http://schemas.microsoft.com/office/drawing/2015/9/8/chartex" xmlns:cx2="http://schemas.microsoft.com/office/drawing/2015/10/21/chartex" xmlns:cx3="http://schemas.microsoft.com/office/drawing/2016/5/9/chartex" xmlns:cx4="http://schemas.microsoft.com/office/drawing/2016/5/10/chartex" xmlns:cx5="http://schemas.microsoft.com/office/drawing/2016/5/11/chartex" xmlns:cx6="http://schemas.microsoft.com/office/drawing/2016/5/12/chartex" xmlns:cx7="http://schemas.microsoft.com/office/drawing/2016/5/13/chartex" xmlns:cx8="http://schemas.microsoft.com/office/drawing/2016/5/14/chartex" xmlns:mc="http://schemas.openxmlformats.org/markup-compatibility/2006" xmlns:aink="http://schemas.microsoft.com/office/drawing/2016/ink" xmlns:am3d="http://schemas.microsoft.com/office/drawing/2017/model3d" xmlns:o="urn:schemas-microsoft-com:office:office" xmlns:oel="http://schemas.microsoft.com/office/2019/extlst" xmlns:r="http://schemas.openxmlformats.org/officeDocument/2006/relationships" xmlns:m="http://schemas.openxmlformats.org/officeDocument/2006/math" xmlns:v="urn:schemas-microsoft-com:vml" xmlns:wp14="http://schemas.microsoft.com/office/word/2010/wordprocessingDrawing" xmlns:wp="http://schemas.openxmlformats.org/drawingml/2006/wordprocessingDrawing" xmlns:w10="urn:schemas-microsoft-com:office:word" xmlns:w="http://schemas.openxmlformats.org/wordprocessingml/2006/main" xmlns:w14="http://schemas.microsoft.com/office/word/2010/wordml" xmlns:w15="http://schemas.microsoft.com/office/word/2012/wordml" xmlns:w16cex="http://schemas.microsoft.com/office/word/2018/wordml/cex" xmlns:w16cid="http://schemas.microsoft.com/office/word/2016/wordml/cid" xmlns:w16="http://schemas.microsoft.com/office/word/2018/wordml" xmlns:w16du="http://schemas.microsoft.com/office/word/2023/wordml/word16du" xmlns:w16sdtdh="http://schemas.microsoft.com/office/word/2020/wordml/sdtdatahash" xmlns:w16sdtfl="http://schemas.microsoft.com/office/word/2024/wordml/sdtformatlock" xmlns:w16se="http://schemas.microsoft.com/office/word/2015/wordml/symex" xmlns:wpg="http://schemas.microsoft.com/office/word/2010/wordprocessingGroup" xmlns:wpi="http://schemas.microsoft.com/office/word/2010/wordprocessingInk" xmlns:wne="http://schemas.microsoft.com/office/word/2006/wordml" xmlns:wps="http://schemas.microsoft.com/office/word/2010/wordprocessingShape" mc:Ignorable="w14 w15 w16se w16cid w16 w16cex w16sdtdh w16sdtfl w16du wp14">
   <w:abstractNum w:abstractNumId="0" w15:restartNumberingAfterBreak="0">
     <w:nsid w:val="033B29EE"/>
     <w:multiLevelType w:val="multilevel"/>
@@ -23203,6 +23158,118 @@
     </w:lvl>
   </w:abstractNum>
   <w:abstractNum w:abstractNumId="5" w15:restartNumberingAfterBreak="0">
+    <w:nsid w:val="36E95022"/>
+    <w:multiLevelType w:val="hybridMultilevel"/>
+    <w:tmpl w:val="BDE80912"/>
+    <w:lvl w:ilvl="0" w:tplc="257C54E0">
+      <w:numFmt w:val="bullet"/>
+      <w:lvlText w:val=""/>
+      <w:lvlJc w:val="left"/>
+      <w:pPr>
+        <w:ind w:left="720" w:hanging="360"/>
+      </w:pPr>
+      <w:rPr>
+        <w:rFonts w:ascii="Wingdings" w:eastAsiaTheme="minorHAnsi" w:hAnsi="Wingdings" w:cs="Times New Roman" w:hint="default"/>
+      </w:rPr>
+    </w:lvl>
+    <w:lvl w:ilvl="1" w:tplc="04090003" w:tentative="1">
+      <w:start w:val="1"/>
+      <w:numFmt w:val="bullet"/>
+      <w:lvlText w:val="o"/>
+      <w:lvlJc w:val="left"/>
+      <w:pPr>
+        <w:ind w:left="1440" w:hanging="360"/>
+      </w:pPr>
+      <w:rPr>
+        <w:rFonts w:ascii="Courier New" w:hAnsi="Courier New" w:cs="Courier New" w:hint="default"/>
+      </w:rPr>
+    </w:lvl>
+    <w:lvl w:ilvl="2" w:tplc="04090005" w:tentative="1">
+      <w:start w:val="1"/>
+      <w:numFmt w:val="bullet"/>
+      <w:lvlText w:val=""/>
+      <w:lvlJc w:val="left"/>
+      <w:pPr>
+        <w:ind w:left="2160" w:hanging="360"/>
+      </w:pPr>
+      <w:rPr>
+        <w:rFonts w:ascii="Wingdings" w:hAnsi="Wingdings" w:hint="default"/>
+      </w:rPr>
+    </w:lvl>
+    <w:lvl w:ilvl="3" w:tplc="04090001" w:tentative="1">
+      <w:start w:val="1"/>
+      <w:numFmt w:val="bullet"/>
+      <w:lvlText w:val=""/>
+      <w:lvlJc w:val="left"/>
+      <w:pPr>
+        <w:ind w:left="2880" w:hanging="360"/>
+      </w:pPr>
+      <w:rPr>
+        <w:rFonts w:ascii="Symbol" w:hAnsi="Symbol" w:hint="default"/>
+      </w:rPr>
+    </w:lvl>
+    <w:lvl w:ilvl="4" w:tplc="04090003" w:tentative="1">
+      <w:start w:val="1"/>
+      <w:numFmt w:val="bullet"/>
+      <w:lvlText w:val="o"/>
+      <w:lvlJc w:val="left"/>
+      <w:pPr>
+        <w:ind w:left="3600" w:hanging="360"/>
+      </w:pPr>
+      <w:rPr>
+        <w:rFonts w:ascii="Courier New" w:hAnsi="Courier New" w:cs="Courier New" w:hint="default"/>
+      </w:rPr>
+    </w:lvl>
+    <w:lvl w:ilvl="5" w:tplc="04090005" w:tentative="1">
+      <w:start w:val="1"/>
+      <w:numFmt w:val="bullet"/>
+      <w:lvlText w:val=""/>
+      <w:lvlJc w:val="left"/>
+      <w:pPr>
+        <w:ind w:left="4320" w:hanging="360"/>
+      </w:pPr>
+      <w:rPr>
+        <w:rFonts w:ascii="Wingdings" w:hAnsi="Wingdings" w:hint="default"/>
+      </w:rPr>
+    </w:lvl>
+    <w:lvl w:ilvl="6" w:tplc="04090001" w:tentative="1">
+      <w:start w:val="1"/>
+      <w:numFmt w:val="bullet"/>
+      <w:lvlText w:val=""/>
+      <w:lvlJc w:val="left"/>
+      <w:pPr>
+        <w:ind w:left="5040" w:hanging="360"/>
+      </w:pPr>
+      <w:rPr>
+        <w:rFonts w:ascii="Symbol" w:hAnsi="Symbol" w:hint="default"/>
+      </w:rPr>
+    </w:lvl>
+    <w:lvl w:ilvl="7" w:tplc="04090003" w:tentative="1">
+      <w:start w:val="1"/>
+      <w:numFmt w:val="bullet"/>
+      <w:lvlText w:val="o"/>
+      <w:lvlJc w:val="left"/>
+      <w:pPr>
+        <w:ind w:left="5760" w:hanging="360"/>
+      </w:pPr>
+      <w:rPr>
+        <w:rFonts w:ascii="Courier New" w:hAnsi="Courier New" w:cs="Courier New" w:hint="default"/>
+      </w:rPr>
+    </w:lvl>
+    <w:lvl w:ilvl="8" w:tplc="04090005" w:tentative="1">
+      <w:start w:val="1"/>
+      <w:numFmt w:val="bullet"/>
+      <w:lvlText w:val=""/>
+      <w:lvlJc w:val="left"/>
+      <w:pPr>
+        <w:ind w:left="6480" w:hanging="360"/>
+      </w:pPr>
+      <w:rPr>
+        <w:rFonts w:ascii="Wingdings" w:hAnsi="Wingdings" w:hint="default"/>
+      </w:rPr>
+    </w:lvl>
+  </w:abstractNum>
+  <w:abstractNum w:abstractNumId="6" w15:restartNumberingAfterBreak="0">
     <w:nsid w:val="37A91817"/>
     <w:multiLevelType w:val="multilevel"/>
     <w:tmpl w:val="AE267A90"/>
@@ -23291,7 +23358,7 @@
       </w:pPr>
     </w:lvl>
   </w:abstractNum>
-  <w:abstractNum w:abstractNumId="6" w15:restartNumberingAfterBreak="0">
+  <w:abstractNum w:abstractNumId="7" w15:restartNumberingAfterBreak="0">
     <w:nsid w:val="381416BA"/>
     <w:multiLevelType w:val="multilevel"/>
     <w:tmpl w:val="0C80C9FA"/>
@@ -23430,7 +23497,7 @@
       </w:rPr>
     </w:lvl>
   </w:abstractNum>
-  <w:abstractNum w:abstractNumId="7" w15:restartNumberingAfterBreak="0">
+  <w:abstractNum w:abstractNumId="8" w15:restartNumberingAfterBreak="0">
     <w:nsid w:val="3E4D4A41"/>
     <w:multiLevelType w:val="hybridMultilevel"/>
     <w:tmpl w:val="FC945EDC"/>
@@ -23542,7 +23609,119 @@
       </w:rPr>
     </w:lvl>
   </w:abstractNum>
-  <w:abstractNum w:abstractNumId="8" w15:restartNumberingAfterBreak="0">
+  <w:abstractNum w:abstractNumId="9" w15:restartNumberingAfterBreak="0">
+    <w:nsid w:val="4CA22AB3"/>
+    <w:multiLevelType w:val="hybridMultilevel"/>
+    <w:tmpl w:val="6B1A3DC4"/>
+    <w:lvl w:ilvl="0" w:tplc="257C54E0">
+      <w:numFmt w:val="bullet"/>
+      <w:lvlText w:val=""/>
+      <w:lvlJc w:val="left"/>
+      <w:pPr>
+        <w:ind w:left="720" w:hanging="360"/>
+      </w:pPr>
+      <w:rPr>
+        <w:rFonts w:ascii="Wingdings" w:eastAsiaTheme="minorHAnsi" w:hAnsi="Wingdings" w:cs="Times New Roman" w:hint="default"/>
+      </w:rPr>
+    </w:lvl>
+    <w:lvl w:ilvl="1" w:tplc="04090003" w:tentative="1">
+      <w:start w:val="1"/>
+      <w:numFmt w:val="bullet"/>
+      <w:lvlText w:val="o"/>
+      <w:lvlJc w:val="left"/>
+      <w:pPr>
+        <w:ind w:left="1440" w:hanging="360"/>
+      </w:pPr>
+      <w:rPr>
+        <w:rFonts w:ascii="Courier New" w:hAnsi="Courier New" w:cs="Courier New" w:hint="default"/>
+      </w:rPr>
+    </w:lvl>
+    <w:lvl w:ilvl="2" w:tplc="04090005" w:tentative="1">
+      <w:start w:val="1"/>
+      <w:numFmt w:val="bullet"/>
+      <w:lvlText w:val=""/>
+      <w:lvlJc w:val="left"/>
+      <w:pPr>
+        <w:ind w:left="2160" w:hanging="360"/>
+      </w:pPr>
+      <w:rPr>
+        <w:rFonts w:ascii="Wingdings" w:hAnsi="Wingdings" w:hint="default"/>
+      </w:rPr>
+    </w:lvl>
+    <w:lvl w:ilvl="3" w:tplc="04090001" w:tentative="1">
+      <w:start w:val="1"/>
+      <w:numFmt w:val="bullet"/>
+      <w:lvlText w:val=""/>
+      <w:lvlJc w:val="left"/>
+      <w:pPr>
+        <w:ind w:left="2880" w:hanging="360"/>
+      </w:pPr>
+      <w:rPr>
+        <w:rFonts w:ascii="Symbol" w:hAnsi="Symbol" w:hint="default"/>
+      </w:rPr>
+    </w:lvl>
+    <w:lvl w:ilvl="4" w:tplc="04090003" w:tentative="1">
+      <w:start w:val="1"/>
+      <w:numFmt w:val="bullet"/>
+      <w:lvlText w:val="o"/>
+      <w:lvlJc w:val="left"/>
+      <w:pPr>
+        <w:ind w:left="3600" w:hanging="360"/>
+      </w:pPr>
+      <w:rPr>
+        <w:rFonts w:ascii="Courier New" w:hAnsi="Courier New" w:cs="Courier New" w:hint="default"/>
+      </w:rPr>
+    </w:lvl>
+    <w:lvl w:ilvl="5" w:tplc="04090005" w:tentative="1">
+      <w:start w:val="1"/>
+      <w:numFmt w:val="bullet"/>
+      <w:lvlText w:val=""/>
+      <w:lvlJc w:val="left"/>
+      <w:pPr>
+        <w:ind w:left="4320" w:hanging="360"/>
+      </w:pPr>
+      <w:rPr>
+        <w:rFonts w:ascii="Wingdings" w:hAnsi="Wingdings" w:hint="default"/>
+      </w:rPr>
+    </w:lvl>
+    <w:lvl w:ilvl="6" w:tplc="04090001" w:tentative="1">
+      <w:start w:val="1"/>
+      <w:numFmt w:val="bullet"/>
+      <w:lvlText w:val=""/>
+      <w:lvlJc w:val="left"/>
+      <w:pPr>
+        <w:ind w:left="5040" w:hanging="360"/>
+      </w:pPr>
+      <w:rPr>
+        <w:rFonts w:ascii="Symbol" w:hAnsi="Symbol" w:hint="default"/>
+      </w:rPr>
+    </w:lvl>
+    <w:lvl w:ilvl="7" w:tplc="04090003" w:tentative="1">
+      <w:start w:val="1"/>
+      <w:numFmt w:val="bullet"/>
+      <w:lvlText w:val="o"/>
+      <w:lvlJc w:val="left"/>
+      <w:pPr>
+        <w:ind w:left="5760" w:hanging="360"/>
+      </w:pPr>
+      <w:rPr>
+        <w:rFonts w:ascii="Courier New" w:hAnsi="Courier New" w:cs="Courier New" w:hint="default"/>
+      </w:rPr>
+    </w:lvl>
+    <w:lvl w:ilvl="8" w:tplc="04090005" w:tentative="1">
+      <w:start w:val="1"/>
+      <w:numFmt w:val="bullet"/>
+      <w:lvlText w:val=""/>
+      <w:lvlJc w:val="left"/>
+      <w:pPr>
+        <w:ind w:left="6480" w:hanging="360"/>
+      </w:pPr>
+      <w:rPr>
+        <w:rFonts w:ascii="Wingdings" w:hAnsi="Wingdings" w:hint="default"/>
+      </w:rPr>
+    </w:lvl>
+  </w:abstractNum>
+  <w:abstractNum w:abstractNumId="10" w15:restartNumberingAfterBreak="0">
     <w:nsid w:val="4D0A2C55"/>
     <w:multiLevelType w:val="multilevel"/>
     <w:tmpl w:val="E182C75A"/>
@@ -23658,7 +23837,7 @@
       </w:pPr>
     </w:lvl>
   </w:abstractNum>
-  <w:abstractNum w:abstractNumId="9" w15:restartNumberingAfterBreak="0">
+  <w:abstractNum w:abstractNumId="11" w15:restartNumberingAfterBreak="0">
     <w:nsid w:val="4E196349"/>
     <w:multiLevelType w:val="multilevel"/>
     <w:tmpl w:val="711CBA56"/>
@@ -23775,7 +23954,7 @@
       </w:pPr>
     </w:lvl>
   </w:abstractNum>
-  <w:abstractNum w:abstractNumId="10" w15:restartNumberingAfterBreak="0">
+  <w:abstractNum w:abstractNumId="12" w15:restartNumberingAfterBreak="0">
     <w:nsid w:val="54C3154E"/>
     <w:multiLevelType w:val="multilevel"/>
     <w:tmpl w:val="27D6C810"/>
@@ -23892,7 +24071,7 @@
       </w:pPr>
     </w:lvl>
   </w:abstractNum>
-  <w:abstractNum w:abstractNumId="11" w15:restartNumberingAfterBreak="0">
+  <w:abstractNum w:abstractNumId="13" w15:restartNumberingAfterBreak="0">
     <w:nsid w:val="59C40A96"/>
     <w:multiLevelType w:val="hybridMultilevel"/>
     <w:tmpl w:val="49247F1A"/>
@@ -24004,7 +24183,7 @@
       </w:rPr>
     </w:lvl>
   </w:abstractNum>
-  <w:abstractNum w:abstractNumId="12" w15:restartNumberingAfterBreak="0">
+  <w:abstractNum w:abstractNumId="14" w15:restartNumberingAfterBreak="0">
     <w:nsid w:val="5B9831C4"/>
     <w:multiLevelType w:val="multilevel"/>
     <w:tmpl w:val="C69AA6B0"/>
@@ -24120,7 +24299,7 @@
       </w:pPr>
     </w:lvl>
   </w:abstractNum>
-  <w:abstractNum w:abstractNumId="13" w15:restartNumberingAfterBreak="0">
+  <w:abstractNum w:abstractNumId="15" w15:restartNumberingAfterBreak="0">
     <w:nsid w:val="5E8D1069"/>
     <w:multiLevelType w:val="hybridMultilevel"/>
     <w:tmpl w:val="5EFA29EA"/>
@@ -24233,7 +24412,119 @@
       </w:rPr>
     </w:lvl>
   </w:abstractNum>
-  <w:abstractNum w:abstractNumId="14" w15:restartNumberingAfterBreak="0">
+  <w:abstractNum w:abstractNumId="16" w15:restartNumberingAfterBreak="0">
+    <w:nsid w:val="6F7E1369"/>
+    <w:multiLevelType w:val="hybridMultilevel"/>
+    <w:tmpl w:val="FE0A50AC"/>
+    <w:lvl w:ilvl="0" w:tplc="1DCEAA8A">
+      <w:numFmt w:val="bullet"/>
+      <w:lvlText w:val="-"/>
+      <w:lvlJc w:val="left"/>
+      <w:pPr>
+        <w:ind w:left="720" w:hanging="360"/>
+      </w:pPr>
+      <w:rPr>
+        <w:rFonts w:ascii="Times New Roman" w:eastAsiaTheme="minorHAnsi" w:hAnsi="Times New Roman" w:cs="Times New Roman" w:hint="default"/>
+      </w:rPr>
+    </w:lvl>
+    <w:lvl w:ilvl="1" w:tplc="04090003" w:tentative="1">
+      <w:start w:val="1"/>
+      <w:numFmt w:val="bullet"/>
+      <w:lvlText w:val="o"/>
+      <w:lvlJc w:val="left"/>
+      <w:pPr>
+        <w:ind w:left="1440" w:hanging="360"/>
+      </w:pPr>
+      <w:rPr>
+        <w:rFonts w:ascii="Courier New" w:hAnsi="Courier New" w:cs="Courier New" w:hint="default"/>
+      </w:rPr>
+    </w:lvl>
+    <w:lvl w:ilvl="2" w:tplc="04090005" w:tentative="1">
+      <w:start w:val="1"/>
+      <w:numFmt w:val="bullet"/>
+      <w:lvlText w:val=""/>
+      <w:lvlJc w:val="left"/>
+      <w:pPr>
+        <w:ind w:left="2160" w:hanging="360"/>
+      </w:pPr>
+      <w:rPr>
+        <w:rFonts w:ascii="Wingdings" w:hAnsi="Wingdings" w:hint="default"/>
+      </w:rPr>
+    </w:lvl>
+    <w:lvl w:ilvl="3" w:tplc="04090001" w:tentative="1">
+      <w:start w:val="1"/>
+      <w:numFmt w:val="bullet"/>
+      <w:lvlText w:val=""/>
+      <w:lvlJc w:val="left"/>
+      <w:pPr>
+        <w:ind w:left="2880" w:hanging="360"/>
+      </w:pPr>
+      <w:rPr>
+        <w:rFonts w:ascii="Symbol" w:hAnsi="Symbol" w:hint="default"/>
+      </w:rPr>
+    </w:lvl>
+    <w:lvl w:ilvl="4" w:tplc="04090003" w:tentative="1">
+      <w:start w:val="1"/>
+      <w:numFmt w:val="bullet"/>
+      <w:lvlText w:val="o"/>
+      <w:lvlJc w:val="left"/>
+      <w:pPr>
+        <w:ind w:left="3600" w:hanging="360"/>
+      </w:pPr>
+      <w:rPr>
+        <w:rFonts w:ascii="Courier New" w:hAnsi="Courier New" w:cs="Courier New" w:hint="default"/>
+      </w:rPr>
+    </w:lvl>
+    <w:lvl w:ilvl="5" w:tplc="04090005" w:tentative="1">
+      <w:start w:val="1"/>
+      <w:numFmt w:val="bullet"/>
+      <w:lvlText w:val=""/>
+      <w:lvlJc w:val="left"/>
+      <w:pPr>
+        <w:ind w:left="4320" w:hanging="360"/>
+      </w:pPr>
+      <w:rPr>
+        <w:rFonts w:ascii="Wingdings" w:hAnsi="Wingdings" w:hint="default"/>
+      </w:rPr>
+    </w:lvl>
+    <w:lvl w:ilvl="6" w:tplc="04090001" w:tentative="1">
+      <w:start w:val="1"/>
+      <w:numFmt w:val="bullet"/>
+      <w:lvlText w:val=""/>
+      <w:lvlJc w:val="left"/>
+      <w:pPr>
+        <w:ind w:left="5040" w:hanging="360"/>
+      </w:pPr>
+      <w:rPr>
+        <w:rFonts w:ascii="Symbol" w:hAnsi="Symbol" w:hint="default"/>
+      </w:rPr>
+    </w:lvl>
+    <w:lvl w:ilvl="7" w:tplc="04090003" w:tentative="1">
+      <w:start w:val="1"/>
+      <w:numFmt w:val="bullet"/>
+      <w:lvlText w:val="o"/>
+      <w:lvlJc w:val="left"/>
+      <w:pPr>
+        <w:ind w:left="5760" w:hanging="360"/>
+      </w:pPr>
+      <w:rPr>
+        <w:rFonts w:ascii="Courier New" w:hAnsi="Courier New" w:cs="Courier New" w:hint="default"/>
+      </w:rPr>
+    </w:lvl>
+    <w:lvl w:ilvl="8" w:tplc="04090005" w:tentative="1">
+      <w:start w:val="1"/>
+      <w:numFmt w:val="bullet"/>
+      <w:lvlText w:val=""/>
+      <w:lvlJc w:val="left"/>
+      <w:pPr>
+        <w:ind w:left="6480" w:hanging="360"/>
+      </w:pPr>
+      <w:rPr>
+        <w:rFonts w:ascii="Wingdings" w:hAnsi="Wingdings" w:hint="default"/>
+      </w:rPr>
+    </w:lvl>
+  </w:abstractNum>
+  <w:abstractNum w:abstractNumId="17" w15:restartNumberingAfterBreak="0">
     <w:nsid w:val="78436AFC"/>
     <w:multiLevelType w:val="hybridMultilevel"/>
     <w:tmpl w:val="5386960E"/>
@@ -24322,7 +24613,7 @@
       </w:pPr>
     </w:lvl>
   </w:abstractNum>
-  <w:abstractNum w:abstractNumId="15" w15:restartNumberingAfterBreak="0">
+  <w:abstractNum w:abstractNumId="18" w15:restartNumberingAfterBreak="0">
     <w:nsid w:val="79EA6AB6"/>
     <w:multiLevelType w:val="multilevel"/>
     <w:tmpl w:val="4A3EB944"/>
@@ -24462,59 +24753,68 @@
       </w:rPr>
     </w:lvl>
   </w:abstractNum>
-  <w:num w:numId="1">
+  <w:num w:numId="1" w16cid:durableId="482236770">
     <w:abstractNumId w:val="1"/>
   </w:num>
-  <w:num w:numId="2">
+  <w:num w:numId="2" w16cid:durableId="1975872210">
+    <w:abstractNumId w:val="12"/>
+  </w:num>
+  <w:num w:numId="3" w16cid:durableId="291524065">
     <w:abstractNumId w:val="10"/>
   </w:num>
-  <w:num w:numId="3">
+  <w:num w:numId="4" w16cid:durableId="1288663260">
+    <w:abstractNumId w:val="7"/>
+  </w:num>
+  <w:num w:numId="5" w16cid:durableId="1589729175">
+    <w:abstractNumId w:val="4"/>
+  </w:num>
+  <w:num w:numId="6" w16cid:durableId="920065324">
+    <w:abstractNumId w:val="0"/>
+  </w:num>
+  <w:num w:numId="7" w16cid:durableId="2063481201">
+    <w:abstractNumId w:val="14"/>
+  </w:num>
+  <w:num w:numId="8" w16cid:durableId="786199292">
+    <w:abstractNumId w:val="6"/>
+  </w:num>
+  <w:num w:numId="9" w16cid:durableId="960653283">
+    <w:abstractNumId w:val="11"/>
+  </w:num>
+  <w:num w:numId="10" w16cid:durableId="1277325632">
     <w:abstractNumId w:val="8"/>
   </w:num>
-  <w:num w:numId="4">
-    <w:abstractNumId w:val="6"/>
+  <w:num w:numId="11" w16cid:durableId="2061199023">
+    <w:abstractNumId w:val="2"/>
   </w:num>
-  <w:num w:numId="5">
-    <w:abstractNumId w:val="4"/>
+  <w:num w:numId="12" w16cid:durableId="1347436823">
+    <w:abstractNumId w:val="13"/>
   </w:num>
-  <w:num w:numId="6">
-    <w:abstractNumId w:val="0"/>
+  <w:num w:numId="13" w16cid:durableId="1021976218">
+    <w:abstractNumId w:val="3"/>
   </w:num>
-  <w:num w:numId="7">
-    <w:abstractNumId w:val="12"/>
+  <w:num w:numId="14" w16cid:durableId="1035274871">
+    <w:abstractNumId w:val="15"/>
   </w:num>
-  <w:num w:numId="8">
+  <w:num w:numId="15" w16cid:durableId="318197801">
+    <w:abstractNumId w:val="18"/>
+  </w:num>
+  <w:num w:numId="16" w16cid:durableId="2013557176">
+    <w:abstractNumId w:val="17"/>
+  </w:num>
+  <w:num w:numId="17" w16cid:durableId="1140146947">
+    <w:abstractNumId w:val="9"/>
+  </w:num>
+  <w:num w:numId="18" w16cid:durableId="129709841">
     <w:abstractNumId w:val="5"/>
   </w:num>
-  <w:num w:numId="9">
-    <w:abstractNumId w:val="9"/>
-  </w:num>
-  <w:num w:numId="10">
-    <w:abstractNumId w:val="7"/>
-  </w:num>
-  <w:num w:numId="11">
-    <w:abstractNumId w:val="2"/>
-  </w:num>
-  <w:num w:numId="12">
-    <w:abstractNumId w:val="11"/>
-  </w:num>
-  <w:num w:numId="13">
-    <w:abstractNumId w:val="3"/>
-  </w:num>
-  <w:num w:numId="14">
-    <w:abstractNumId w:val="13"/>
-  </w:num>
-  <w:num w:numId="15">
-    <w:abstractNumId w:val="15"/>
-  </w:num>
-  <w:num w:numId="16">
-    <w:abstractNumId w:val="14"/>
+  <w:num w:numId="19" w16cid:durableId="1570455115">
+    <w:abstractNumId w:val="16"/>
   </w:num>
 </w:numbering>
 </file>
 
 <file path=word/people.xml><?xml version="1.0" encoding="utf-8"?>
-<w15:people xmlns:wpc="http://schemas.microsoft.com/office/word/2010/wordprocessingCanvas" xmlns:cx="http://schemas.microsoft.com/office/drawing/2014/chartex" xmlns:cx1="http://schemas.microsoft.com/office/drawing/2015/9/8/chartex" xmlns:cx2="http://schemas.microsoft.com/office/drawing/2015/10/21/chartex" xmlns:cx3="http://schemas.microsoft.com/office/drawing/2016/5/9/chartex" xmlns:cx4="http://schemas.microsoft.com/office/drawing/2016/5/10/chartex" xmlns:cx5="http://schemas.microsoft.com/office/drawing/2016/5/11/chartex" xmlns:cx6="http://schemas.microsoft.com/office/drawing/2016/5/12/chartex" xmlns:cx7="http://schemas.microsoft.com/office/drawing/2016/5/13/chartex" xmlns:cx8="http://schemas.microsoft.com/office/drawing/2016/5/14/chartex" xmlns:mc="http://schemas.openxmlformats.org/markup-compatibility/2006" xmlns:aink="http://schemas.microsoft.com/office/drawing/2016/ink" xmlns:am3d="http://schemas.microsoft.com/office/drawing/2017/model3d" xmlns:o="urn:schemas-microsoft-com:office:office" xmlns:r="http://schemas.openxmlformats.org/officeDocument/2006/relationships" xmlns:m="http://schemas.openxmlformats.org/officeDocument/2006/math" xmlns:v="urn:schemas-microsoft-com:vml" xmlns:wp14="http://schemas.microsoft.com/office/word/2010/wordprocessingDrawing" xmlns:wp="http://schemas.openxmlformats.org/drawingml/2006/wordprocessingDrawing" xmlns:w10="urn:schemas-microsoft-com:office:word" xmlns:w="http://schemas.openxmlformats.org/wordprocessingml/2006/main" xmlns:w14="http://schemas.microsoft.com/office/word/2010/wordml" xmlns:w15="http://schemas.microsoft.com/office/word/2012/wordml" xmlns:w16cid="http://schemas.microsoft.com/office/word/2016/wordml/cid" xmlns:w16se="http://schemas.microsoft.com/office/word/2015/wordml/symex" xmlns:wpg="http://schemas.microsoft.com/office/word/2010/wordprocessingGroup" xmlns:wpi="http://schemas.microsoft.com/office/word/2010/wordprocessingInk" xmlns:wne="http://schemas.microsoft.com/office/word/2006/wordml" xmlns:wps="http://schemas.microsoft.com/office/word/2010/wordprocessingShape" mc:Ignorable="w14 w15 w16se w16cid wp14">
+<w15:people xmlns:wpc="http://schemas.microsoft.com/office/word/2010/wordprocessingCanvas" xmlns:cx="http://schemas.microsoft.com/office/drawing/2014/chartex" xmlns:cx1="http://schemas.microsoft.com/office/drawing/2015/9/8/chartex" xmlns:cx2="http://schemas.microsoft.com/office/drawing/2015/10/21/chartex" xmlns:cx3="http://schemas.microsoft.com/office/drawing/2016/5/9/chartex" xmlns:cx4="http://schemas.microsoft.com/office/drawing/2016/5/10/chartex" xmlns:cx5="http://schemas.microsoft.com/office/drawing/2016/5/11/chartex" xmlns:cx6="http://schemas.microsoft.com/office/drawing/2016/5/12/chartex" xmlns:cx7="http://schemas.microsoft.com/office/drawing/2016/5/13/chartex" xmlns:cx8="http://schemas.microsoft.com/office/drawing/2016/5/14/chartex" xmlns:mc="http://schemas.openxmlformats.org/markup-compatibility/2006" xmlns:aink="http://schemas.microsoft.com/office/drawing/2016/ink" xmlns:am3d="http://schemas.microsoft.com/office/drawing/2017/model3d" xmlns:o="urn:schemas-microsoft-com:office:office" xmlns:oel="http://schemas.microsoft.com/office/2019/extlst" xmlns:r="http://schemas.openxmlformats.org/officeDocument/2006/relationships" xmlns:m="http://schemas.openxmlformats.org/officeDocument/2006/math" xmlns:v="urn:schemas-microsoft-com:vml" xmlns:wp14="http://schemas.microsoft.com/office/word/2010/wordprocessingDrawing" xmlns:wp="http://schemas.openxmlformats.org/drawingml/2006/wordprocessingDrawing" xmlns:w10="urn:schemas-microsoft-com:office:word" xmlns:w="http://schemas.openxmlformats.org/wordprocessingml/2006/main" xmlns:w14="http://schemas.microsoft.com/office/word/2010/wordml" xmlns:w15="http://schemas.microsoft.com/office/word/2012/wordml" xmlns:w16cex="http://schemas.microsoft.com/office/word/2018/wordml/cex" xmlns:w16cid="http://schemas.microsoft.com/office/word/2016/wordml/cid" xmlns:w16="http://schemas.microsoft.com/office/word/2018/wordml" xmlns:w16du="http://schemas.microsoft.com/office/word/2023/wordml/word16du" xmlns:w16sdtdh="http://schemas.microsoft.com/office/word/2020/wordml/sdtdatahash" xmlns:w16sdtfl="http://schemas.microsoft.com/office/word/2024/wordml/sdtformatlock" xmlns:w16se="http://schemas.microsoft.com/office/word/2015/wordml/symex" xmlns:wpg="http://schemas.microsoft.com/office/word/2010/wordprocessingGroup" xmlns:wpi="http://schemas.microsoft.com/office/word/2010/wordprocessingInk" xmlns:wne="http://schemas.microsoft.com/office/word/2006/wordml" xmlns:wps="http://schemas.microsoft.com/office/word/2010/wordprocessingShape" mc:Ignorable="w14 w15 w16se w16cid w16 w16cex w16sdtdh w16sdtfl w16du wp14">
   <w15:person w15:author="Christine Nussbaum">
     <w15:presenceInfo w15:providerId="None" w15:userId="Christine Nussbaum"/>
   </w15:person>
@@ -24522,7 +24822,7 @@
 </file>
 
 <file path=word/styles.xml><?xml version="1.0" encoding="utf-8"?>
-<w:styles xmlns:mc="http://schemas.openxmlformats.org/markup-compatibility/2006" xmlns:r="http://schemas.openxmlformats.org/officeDocument/2006/relationships" xmlns:w="http://schemas.openxmlformats.org/wordprocessingml/2006/main" xmlns:w14="http://schemas.microsoft.com/office/word/2010/wordml" xmlns:w15="http://schemas.microsoft.com/office/word/2012/wordml" xmlns:w16cid="http://schemas.microsoft.com/office/word/2016/wordml/cid" xmlns:w16se="http://schemas.microsoft.com/office/word/2015/wordml/symex" mc:Ignorable="w14 w15 w16se w16cid">
+<w:styles xmlns:mc="http://schemas.openxmlformats.org/markup-compatibility/2006" xmlns:r="http://schemas.openxmlformats.org/officeDocument/2006/relationships" xmlns:w="http://schemas.openxmlformats.org/wordprocessingml/2006/main" xmlns:w14="http://schemas.microsoft.com/office/word/2010/wordml" xmlns:w15="http://schemas.microsoft.com/office/word/2012/wordml" xmlns:w16cex="http://schemas.microsoft.com/office/word/2018/wordml/cex" xmlns:w16cid="http://schemas.microsoft.com/office/word/2016/wordml/cid" xmlns:w16="http://schemas.microsoft.com/office/word/2018/wordml" xmlns:w16du="http://schemas.microsoft.com/office/word/2023/wordml/word16du" xmlns:w16sdtdh="http://schemas.microsoft.com/office/word/2020/wordml/sdtdatahash" xmlns:w16sdtfl="http://schemas.microsoft.com/office/word/2024/wordml/sdtformatlock" xmlns:w16se="http://schemas.microsoft.com/office/word/2015/wordml/symex" mc:Ignorable="w14 w15 w16se w16cid w16 w16cex w16sdtdh w16sdtfl w16du">
   <w:docDefaults>
     <w:rPrDefault>
       <w:rPr>
@@ -24538,7 +24838,7 @@
       </w:pPr>
     </w:pPrDefault>
   </w:docDefaults>
-  <w:latentStyles w:defLockedState="0" w:defUIPriority="99" w:defSemiHidden="0" w:defUnhideWhenUsed="0" w:defQFormat="0" w:count="375">
+  <w:latentStyles w:defLockedState="0" w:defUIPriority="99" w:defSemiHidden="0" w:defUnhideWhenUsed="0" w:defQFormat="0" w:count="376">
     <w:lsdException w:name="Normal" w:uiPriority="0" w:qFormat="1"/>
     <w:lsdException w:name="heading 1" w:uiPriority="9" w:qFormat="1"/>
     <w:lsdException w:name="heading 2" w:semiHidden="1" w:uiPriority="9" w:unhideWhenUsed="1" w:qFormat="1"/>
@@ -24914,6 +25214,7 @@
     <w:lsdException w:name="Smart Hyperlink" w:semiHidden="1" w:unhideWhenUsed="1"/>
     <w:lsdException w:name="Hashtag" w:semiHidden="1" w:unhideWhenUsed="1"/>
     <w:lsdException w:name="Unresolved Mention" w:semiHidden="1" w:unhideWhenUsed="1"/>
+    <w:lsdException w:name="Smart Link" w:semiHidden="1" w:unhideWhenUsed="1"/>
   </w:latentStyles>
   <w:style w:type="paragraph" w:default="1" w:styleId="Standard">
     <w:name w:val="Normal"/>
@@ -25996,7 +26297,7 @@
 </file>
 
 <file path=word/glossary/document.xml><?xml version="1.0" encoding="utf-8"?>
-<w:glossaryDocument xmlns:wpc="http://schemas.microsoft.com/office/word/2010/wordprocessingCanvas" xmlns:cx="http://schemas.microsoft.com/office/drawing/2014/chartex" xmlns:cx1="http://schemas.microsoft.com/office/drawing/2015/9/8/chartex" xmlns:cx2="http://schemas.microsoft.com/office/drawing/2015/10/21/chartex" xmlns:cx3="http://schemas.microsoft.com/office/drawing/2016/5/9/chartex" xmlns:cx4="http://schemas.microsoft.com/office/drawing/2016/5/10/chartex" xmlns:cx5="http://schemas.microsoft.com/office/drawing/2016/5/11/chartex" xmlns:cx6="http://schemas.microsoft.com/office/drawing/2016/5/12/chartex" xmlns:cx7="http://schemas.microsoft.com/office/drawing/2016/5/13/chartex" xmlns:cx8="http://schemas.microsoft.com/office/drawing/2016/5/14/chartex" xmlns:mc="http://schemas.openxmlformats.org/markup-compatibility/2006" xmlns:aink="http://schemas.microsoft.com/office/drawing/2016/ink" xmlns:am3d="http://schemas.microsoft.com/office/drawing/2017/model3d" xmlns:o="urn:schemas-microsoft-com:office:office" xmlns:r="http://schemas.openxmlformats.org/officeDocument/2006/relationships" xmlns:m="http://schemas.openxmlformats.org/officeDocument/2006/math" xmlns:v="urn:schemas-microsoft-com:vml" xmlns:wp14="http://schemas.microsoft.com/office/word/2010/wordprocessingDrawing" xmlns:wp="http://schemas.openxmlformats.org/drawingml/2006/wordprocessingDrawing" xmlns:w10="urn:schemas-microsoft-com:office:word" xmlns:w="http://schemas.openxmlformats.org/wordprocessingml/2006/main" xmlns:w14="http://schemas.microsoft.com/office/word/2010/wordml" xmlns:w15="http://schemas.microsoft.com/office/word/2012/wordml" xmlns:w16cid="http://schemas.microsoft.com/office/word/2016/wordml/cid" xmlns:w16se="http://schemas.microsoft.com/office/word/2015/wordml/symex" xmlns:wpg="http://schemas.microsoft.com/office/word/2010/wordprocessingGroup" xmlns:wpi="http://schemas.microsoft.com/office/word/2010/wordprocessingInk" xmlns:wne="http://schemas.microsoft.com/office/word/2006/wordml" xmlns:wps="http://schemas.microsoft.com/office/word/2010/wordprocessingShape" mc:Ignorable="w14 w15 w16se w16cid wp14">
+<w:glossaryDocument xmlns:wpc="http://schemas.microsoft.com/office/word/2010/wordprocessingCanvas" xmlns:cx="http://schemas.microsoft.com/office/drawing/2014/chartex" xmlns:cx1="http://schemas.microsoft.com/office/drawing/2015/9/8/chartex" xmlns:cx2="http://schemas.microsoft.com/office/drawing/2015/10/21/chartex" xmlns:cx3="http://schemas.microsoft.com/office/drawing/2016/5/9/chartex" xmlns:cx4="http://schemas.microsoft.com/office/drawing/2016/5/10/chartex" xmlns:cx5="http://schemas.microsoft.com/office/drawing/2016/5/11/chartex" xmlns:cx6="http://schemas.microsoft.com/office/drawing/2016/5/12/chartex" xmlns:cx7="http://schemas.microsoft.com/office/drawing/2016/5/13/chartex" xmlns:cx8="http://schemas.microsoft.com/office/drawing/2016/5/14/chartex" xmlns:mc="http://schemas.openxmlformats.org/markup-compatibility/2006" xmlns:aink="http://schemas.microsoft.com/office/drawing/2016/ink" xmlns:am3d="http://schemas.microsoft.com/office/drawing/2017/model3d" xmlns:o="urn:schemas-microsoft-com:office:office" xmlns:oel="http://schemas.microsoft.com/office/2019/extlst" xmlns:r="http://schemas.openxmlformats.org/officeDocument/2006/relationships" xmlns:m="http://schemas.openxmlformats.org/officeDocument/2006/math" xmlns:v="urn:schemas-microsoft-com:vml" xmlns:wp14="http://schemas.microsoft.com/office/word/2010/wordprocessingDrawing" xmlns:wp="http://schemas.openxmlformats.org/drawingml/2006/wordprocessingDrawing" xmlns:w10="urn:schemas-microsoft-com:office:word" xmlns:w="http://schemas.openxmlformats.org/wordprocessingml/2006/main" xmlns:w14="http://schemas.microsoft.com/office/word/2010/wordml" xmlns:w15="http://schemas.microsoft.com/office/word/2012/wordml" xmlns:w16cex="http://schemas.microsoft.com/office/word/2018/wordml/cex" xmlns:w16cid="http://schemas.microsoft.com/office/word/2016/wordml/cid" xmlns:w16="http://schemas.microsoft.com/office/word/2018/wordml" xmlns:w16du="http://schemas.microsoft.com/office/word/2023/wordml/word16du" xmlns:w16sdtdh="http://schemas.microsoft.com/office/word/2020/wordml/sdtdatahash" xmlns:w16sdtfl="http://schemas.microsoft.com/office/word/2024/wordml/sdtformatlock" xmlns:w16se="http://schemas.microsoft.com/office/word/2015/wordml/symex" xmlns:wpg="http://schemas.microsoft.com/office/word/2010/wordprocessingGroup" xmlns:wpi="http://schemas.microsoft.com/office/word/2010/wordprocessingInk" xmlns:wne="http://schemas.microsoft.com/office/word/2006/wordml" xmlns:wps="http://schemas.microsoft.com/office/word/2010/wordprocessingShape" mc:Ignorable="w14 w15 w16se w16cid w16 w16cex w16sdtdh w16sdtfl w16du wp14">
   <w:docParts>
     <w:docPart>
       <w:docPartPr>
@@ -26174,7 +26475,7 @@
 </file>
 
 <file path=word/glossary/fontTable.xml><?xml version="1.0" encoding="utf-8"?>
-<w:fonts xmlns:mc="http://schemas.openxmlformats.org/markup-compatibility/2006" xmlns:r="http://schemas.openxmlformats.org/officeDocument/2006/relationships" xmlns:w="http://schemas.openxmlformats.org/wordprocessingml/2006/main" xmlns:w14="http://schemas.microsoft.com/office/word/2010/wordml" xmlns:w15="http://schemas.microsoft.com/office/word/2012/wordml" xmlns:w16cid="http://schemas.microsoft.com/office/word/2016/wordml/cid" xmlns:w16se="http://schemas.microsoft.com/office/word/2015/wordml/symex" mc:Ignorable="w14 w15 w16se w16cid">
+<w:fonts xmlns:mc="http://schemas.openxmlformats.org/markup-compatibility/2006" xmlns:r="http://schemas.openxmlformats.org/officeDocument/2006/relationships" xmlns:w="http://schemas.openxmlformats.org/wordprocessingml/2006/main" xmlns:w14="http://schemas.microsoft.com/office/word/2010/wordml" xmlns:w15="http://schemas.microsoft.com/office/word/2012/wordml" xmlns:w16cex="http://schemas.microsoft.com/office/word/2018/wordml/cex" xmlns:w16cid="http://schemas.microsoft.com/office/word/2016/wordml/cid" xmlns:w16="http://schemas.microsoft.com/office/word/2018/wordml" xmlns:w16du="http://schemas.microsoft.com/office/word/2023/wordml/word16du" xmlns:w16sdtdh="http://schemas.microsoft.com/office/word/2020/wordml/sdtdatahash" xmlns:w16sdtfl="http://schemas.microsoft.com/office/word/2024/wordml/sdtformatlock" xmlns:w16se="http://schemas.microsoft.com/office/word/2015/wordml/symex" mc:Ignorable="w14 w15 w16se w16cid w16 w16cex w16sdtdh w16sdtfl w16du">
   <w:font w:name="Times New Roman">
     <w:panose1 w:val="02020603050405020304"/>
     <w:charset w:val="00"/>
@@ -26248,6 +26549,7 @@
   </w:font>
   <w:font w:name="FreeSans">
     <w:altName w:val="Sylfaen"/>
+    <w:panose1 w:val="020B0504020202020204"/>
     <w:charset w:val="00"/>
     <w:family w:val="swiss"/>
     <w:pitch w:val="variable"/>
@@ -26260,11 +26562,23 @@
     <w:pitch w:val="variable"/>
     <w:sig w:usb0="E00006FF" w:usb1="420024FF" w:usb2="02000000" w:usb3="00000000" w:csb0="0000019F" w:csb1="00000000"/>
   </w:font>
+  <w:font w:name="Aptos">
+    <w:charset w:val="00"/>
+    <w:family w:val="swiss"/>
+    <w:pitch w:val="variable"/>
+    <w:sig w:usb0="20000287" w:usb1="00000003" w:usb2="00000000" w:usb3="00000000" w:csb0="0000019F" w:csb1="00000000"/>
+  </w:font>
+  <w:font w:name="Aptos Display">
+    <w:charset w:val="00"/>
+    <w:family w:val="swiss"/>
+    <w:pitch w:val="variable"/>
+    <w:sig w:usb0="20000287" w:usb1="00000003" w:usb2="00000000" w:usb3="00000000" w:csb0="0000019F" w:csb1="00000000"/>
+  </w:font>
 </w:fonts>
 </file>
 
 <file path=word/glossary/settings.xml><?xml version="1.0" encoding="utf-8"?>
-<w:settings xmlns:mc="http://schemas.openxmlformats.org/markup-compatibility/2006" xmlns:o="urn:schemas-microsoft-com:office:office" xmlns:r="http://schemas.openxmlformats.org/officeDocument/2006/relationships" xmlns:m="http://schemas.openxmlformats.org/officeDocument/2006/math" xmlns:v="urn:schemas-microsoft-com:vml" xmlns:w10="urn:schemas-microsoft-com:office:word" xmlns:w="http://schemas.openxmlformats.org/wordprocessingml/2006/main" xmlns:w14="http://schemas.microsoft.com/office/word/2010/wordml" xmlns:w15="http://schemas.microsoft.com/office/word/2012/wordml" xmlns:w16cid="http://schemas.microsoft.com/office/word/2016/wordml/cid" xmlns:w16se="http://schemas.microsoft.com/office/word/2015/wordml/symex" xmlns:sl="http://schemas.openxmlformats.org/schemaLibrary/2006/main" mc:Ignorable="w14 w15 w16se w16cid">
+<w:settings xmlns:mc="http://schemas.openxmlformats.org/markup-compatibility/2006" xmlns:o="urn:schemas-microsoft-com:office:office" xmlns:r="http://schemas.openxmlformats.org/officeDocument/2006/relationships" xmlns:m="http://schemas.openxmlformats.org/officeDocument/2006/math" xmlns:v="urn:schemas-microsoft-com:vml" xmlns:w10="urn:schemas-microsoft-com:office:word" xmlns:w="http://schemas.openxmlformats.org/wordprocessingml/2006/main" xmlns:w14="http://schemas.microsoft.com/office/word/2010/wordml" xmlns:w15="http://schemas.microsoft.com/office/word/2012/wordml" xmlns:w16cex="http://schemas.microsoft.com/office/word/2018/wordml/cex" xmlns:w16cid="http://schemas.microsoft.com/office/word/2016/wordml/cid" xmlns:w16="http://schemas.microsoft.com/office/word/2018/wordml" xmlns:w16du="http://schemas.microsoft.com/office/word/2023/wordml/word16du" xmlns:w16sdtdh="http://schemas.microsoft.com/office/word/2020/wordml/sdtdatahash" xmlns:w16sdtfl="http://schemas.microsoft.com/office/word/2024/wordml/sdtformatlock" xmlns:w16se="http://schemas.microsoft.com/office/word/2015/wordml/symex" xmlns:sl="http://schemas.openxmlformats.org/schemaLibrary/2006/main" mc:Ignorable="w14 w15 w16se w16cid w16 w16cex w16sdtdh w16sdtfl w16du">
   <w:view w:val="normal"/>
   <w:defaultTabStop w:val="708"/>
   <w:hyphenationZone w:val="425"/>
@@ -26317,6 +26631,7 @@
     <w:rsid w:val="009140EF"/>
     <w:rsid w:val="00921828"/>
     <w:rsid w:val="00927349"/>
+    <w:rsid w:val="0093705D"/>
     <w:rsid w:val="00A952B3"/>
     <w:rsid w:val="00AB7B83"/>
     <w:rsid w:val="00AD5F03"/>
@@ -26328,6 +26643,7 @@
     <w:rsid w:val="00BD133B"/>
     <w:rsid w:val="00C356B0"/>
     <w:rsid w:val="00C6007C"/>
+    <w:rsid w:val="00CB6AD6"/>
     <w:rsid w:val="00CE2346"/>
     <w:rsid w:val="00D1461B"/>
     <w:rsid w:val="00D1545C"/>
@@ -26362,7 +26678,7 @@
 </file>
 
 <file path=word/glossary/styles.xml><?xml version="1.0" encoding="utf-8"?>
-<w:styles xmlns:mc="http://schemas.openxmlformats.org/markup-compatibility/2006" xmlns:r="http://schemas.openxmlformats.org/officeDocument/2006/relationships" xmlns:w="http://schemas.openxmlformats.org/wordprocessingml/2006/main" xmlns:w14="http://schemas.microsoft.com/office/word/2010/wordml" xmlns:w15="http://schemas.microsoft.com/office/word/2012/wordml" xmlns:w16cid="http://schemas.microsoft.com/office/word/2016/wordml/cid" xmlns:w16se="http://schemas.microsoft.com/office/word/2015/wordml/symex" mc:Ignorable="w14 w15 w16se w16cid">
+<w:styles xmlns:mc="http://schemas.openxmlformats.org/markup-compatibility/2006" xmlns:r="http://schemas.openxmlformats.org/officeDocument/2006/relationships" xmlns:w="http://schemas.openxmlformats.org/wordprocessingml/2006/main" xmlns:w14="http://schemas.microsoft.com/office/word/2010/wordml" xmlns:w15="http://schemas.microsoft.com/office/word/2012/wordml" xmlns:w16cex="http://schemas.microsoft.com/office/word/2018/wordml/cex" xmlns:w16cid="http://schemas.microsoft.com/office/word/2016/wordml/cid" xmlns:w16="http://schemas.microsoft.com/office/word/2018/wordml" xmlns:w16du="http://schemas.microsoft.com/office/word/2023/wordml/word16du" xmlns:w16sdtdh="http://schemas.microsoft.com/office/word/2020/wordml/sdtdatahash" xmlns:w16sdtfl="http://schemas.microsoft.com/office/word/2024/wordml/sdtformatlock" xmlns:w16se="http://schemas.microsoft.com/office/word/2015/wordml/symex" mc:Ignorable="w14 w15 w16se w16cid w16 w16cex w16sdtdh w16sdtfl w16du">
   <w:docDefaults>
     <w:rPrDefault>
       <w:rPr>
@@ -26378,7 +26694,7 @@
       </w:pPr>
     </w:pPrDefault>
   </w:docDefaults>
-  <w:latentStyles w:defLockedState="0" w:defUIPriority="99" w:defSemiHidden="0" w:defUnhideWhenUsed="0" w:defQFormat="0" w:count="375">
+  <w:latentStyles w:defLockedState="0" w:defUIPriority="99" w:defSemiHidden="0" w:defUnhideWhenUsed="0" w:defQFormat="0" w:count="376">
     <w:lsdException w:name="Normal" w:uiPriority="0" w:qFormat="1"/>
     <w:lsdException w:name="heading 1" w:uiPriority="9" w:qFormat="1"/>
     <w:lsdException w:name="heading 2" w:semiHidden="1" w:uiPriority="9" w:unhideWhenUsed="1" w:qFormat="1"/>
@@ -26754,6 +27070,7 @@
     <w:lsdException w:name="Smart Hyperlink" w:semiHidden="1" w:unhideWhenUsed="1"/>
     <w:lsdException w:name="Hashtag" w:semiHidden="1" w:unhideWhenUsed="1"/>
     <w:lsdException w:name="Unresolved Mention" w:semiHidden="1" w:unhideWhenUsed="1"/>
+    <w:lsdException w:name="Smart Link" w:semiHidden="1" w:unhideWhenUsed="1"/>
   </w:latentStyles>
   <w:style w:type="paragraph" w:default="1" w:styleId="Standard">
     <w:name w:val="Normal"/>
@@ -26801,50 +27118,6 @@
     <w:name w:val="0CE1231F70FB447EB26DE08EFC89AE6C"/>
     <w:rsid w:val="00B045E5"/>
   </w:style>
-  <w:style w:type="paragraph" w:customStyle="1" w:styleId="735978A9B7C947F7B5E8F8F4DC88F23E">
-    <w:name w:val="735978A9B7C947F7B5E8F8F4DC88F23E"/>
-    <w:rsid w:val="00B045E5"/>
-  </w:style>
-  <w:style w:type="paragraph" w:customStyle="1" w:styleId="DD2CF84C008A41FFBF98266B3E18AB89">
-    <w:name w:val="DD2CF84C008A41FFBF98266B3E18AB89"/>
-    <w:rsid w:val="00B045E5"/>
-  </w:style>
-  <w:style w:type="paragraph" w:customStyle="1" w:styleId="5AB1874AA53A430EB3A482EA98AC75C4">
-    <w:name w:val="5AB1874AA53A430EB3A482EA98AC75C4"/>
-    <w:rsid w:val="00B045E5"/>
-  </w:style>
-  <w:style w:type="paragraph" w:customStyle="1" w:styleId="A0B3E6BCDEA843109EB9A30D8CC83251">
-    <w:name w:val="A0B3E6BCDEA843109EB9A30D8CC83251"/>
-    <w:rsid w:val="00D1461B"/>
-  </w:style>
-  <w:style w:type="paragraph" w:customStyle="1" w:styleId="6DA3FA375BA441E9B95E0F437445C127">
-    <w:name w:val="6DA3FA375BA441E9B95E0F437445C127"/>
-    <w:rsid w:val="00357714"/>
-  </w:style>
-  <w:style w:type="paragraph" w:customStyle="1" w:styleId="327BDFFBB09B4EFEA76A0A22DA939F66">
-    <w:name w:val="327BDFFBB09B4EFEA76A0A22DA939F66"/>
-    <w:rsid w:val="00921828"/>
-  </w:style>
-  <w:style w:type="paragraph" w:customStyle="1" w:styleId="96EB99F2F29F4B358BD03F27D35B1047">
-    <w:name w:val="96EB99F2F29F4B358BD03F27D35B1047"/>
-    <w:rsid w:val="00921828"/>
-  </w:style>
-  <w:style w:type="paragraph" w:customStyle="1" w:styleId="E064EE57CA384E2DB0D0C3D2DE8B9CCF">
-    <w:name w:val="E064EE57CA384E2DB0D0C3D2DE8B9CCF"/>
-    <w:rsid w:val="00EC1045"/>
-  </w:style>
-  <w:style w:type="paragraph" w:customStyle="1" w:styleId="904A999E87134D4593AEBC1E26D9BB89">
-    <w:name w:val="904A999E87134D4593AEBC1E26D9BB89"/>
-    <w:rsid w:val="00EC1045"/>
-  </w:style>
-  <w:style w:type="paragraph" w:customStyle="1" w:styleId="7991430A43DA4E8289526552A0BFF90B">
-    <w:name w:val="7991430A43DA4E8289526552A0BFF90B"/>
-    <w:rsid w:val="007B4EFA"/>
-  </w:style>
-  <w:style w:type="paragraph" w:customStyle="1" w:styleId="186075E009354B209290680FCF828138">
-    <w:name w:val="186075E009354B209290680FCF828138"/>
-    <w:rsid w:val="00BC0075"/>
-  </w:style>
   <w:style w:type="paragraph" w:customStyle="1" w:styleId="0A391932621744A69E60DDA533DCB12F">
     <w:name w:val="0A391932621744A69E60DDA533DCB12F"/>
     <w:rsid w:val="00BC0075"/>
@@ -26865,7 +27138,7 @@
 </file>
 
 <file path=word/glossary/webSettings.xml><?xml version="1.0" encoding="utf-8"?>
-<w:webSettings xmlns:mc="http://schemas.openxmlformats.org/markup-compatibility/2006" xmlns:r="http://schemas.openxmlformats.org/officeDocument/2006/relationships" xmlns:w="http://schemas.openxmlformats.org/wordprocessingml/2006/main" xmlns:w14="http://schemas.microsoft.com/office/word/2010/wordml" xmlns:w15="http://schemas.microsoft.com/office/word/2012/wordml" xmlns:w16cid="http://schemas.microsoft.com/office/word/2016/wordml/cid" xmlns:w16se="http://schemas.microsoft.com/office/word/2015/wordml/symex" mc:Ignorable="w14 w15 w16se w16cid">
+<w:webSettings xmlns:mc="http://schemas.openxmlformats.org/markup-compatibility/2006" xmlns:r="http://schemas.openxmlformats.org/officeDocument/2006/relationships" xmlns:w="http://schemas.openxmlformats.org/wordprocessingml/2006/main" xmlns:w14="http://schemas.microsoft.com/office/word/2010/wordml" xmlns:w15="http://schemas.microsoft.com/office/word/2012/wordml" xmlns:w16cex="http://schemas.microsoft.com/office/word/2018/wordml/cex" xmlns:w16cid="http://schemas.microsoft.com/office/word/2016/wordml/cid" xmlns:w16="http://schemas.microsoft.com/office/word/2018/wordml" xmlns:w16du="http://schemas.microsoft.com/office/word/2023/wordml/word16du" xmlns:w16sdtdh="http://schemas.microsoft.com/office/word/2020/wordml/sdtdatahash" xmlns:w16sdtfl="http://schemas.microsoft.com/office/word/2024/wordml/sdtformatlock" xmlns:w16se="http://schemas.microsoft.com/office/word/2015/wordml/symex" mc:Ignorable="w14 w15 w16se w16cid w16 w16cex w16sdtdh w16sdtfl w16du">
   <w:optimizeForBrowser/>
   <w:allowPNG/>
 </w:webSettings>

</xml_diff>